<commit_message>
Final changes in Izveštaj
</commit_message>
<xml_diff>
--- a/Attacks/RBS Izveštaj.docx
+++ b/Attacks/RBS Izveštaj.docx
@@ -74,7 +74,6 @@
         </w:rPr>
         <w:t xml:space="preserve"> </w:t>
       </w:r>
-      <w:proofErr w:type="spellStart"/>
       <w:r>
         <w:rPr>
           <w:rFonts w:ascii="Calibri Light" w:hAnsi="Calibri Light" w:cs="Calibri Light"/>
@@ -89,7 +88,6 @@
         </w:rPr>
         <w:t>i</w:t>
       </w:r>
-      <w:proofErr w:type="spellEnd"/>
       <w:r>
         <w:rPr>
           <w:rFonts w:ascii="Calibri Light" w:hAnsi="Calibri Light" w:cs="Calibri Light"/>
@@ -248,7 +246,6 @@
         </w:rPr>
         <w:t xml:space="preserve"> </w:t>
       </w:r>
-      <w:proofErr w:type="spellStart"/>
       <w:r>
         <w:rPr>
           <w:rFonts w:ascii="Calibri Light" w:hAnsi="Calibri Light" w:cs="Calibri Light"/>
@@ -259,67 +256,21 @@
         </w:rPr>
         <w:t>Napad</w:t>
       </w:r>
-      <w:proofErr w:type="spellEnd"/>
-    </w:p>
-    <w:p>
-      <w:pPr>
-        <w:rPr>
-          <w:rFonts w:ascii="Calibri Light" w:hAnsi="Calibri Light" w:cs="Calibri Light"/>
-          <w:color w:val="2E5395"/>
-          <w:sz w:val="26"/>
-          <w:szCs w:val="26"/>
-          <w:lang w:val="en"/>
-        </w:rPr>
-      </w:pPr>
-    </w:p>
-    <w:p>
-      <w:proofErr w:type="spellStart"/>
-      <w:r>
-        <w:t>Testiram</w:t>
-      </w:r>
-      <w:proofErr w:type="spellEnd"/>
-      <w:r>
-        <w:t xml:space="preserve"> da li je polje za </w:t>
-      </w:r>
-      <w:proofErr w:type="spellStart"/>
-      <w:r>
-        <w:t>dodavanje</w:t>
-      </w:r>
-      <w:proofErr w:type="spellEnd"/>
-      <w:r>
-        <w:t xml:space="preserve"> </w:t>
-      </w:r>
-      <w:proofErr w:type="spellStart"/>
-      <w:r>
-        <w:t>komentara</w:t>
-      </w:r>
-      <w:proofErr w:type="spellEnd"/>
-      <w:r>
-        <w:t xml:space="preserve"> </w:t>
-      </w:r>
-      <w:proofErr w:type="spellStart"/>
-      <w:r>
-        <w:t>ranjivo</w:t>
-      </w:r>
-      <w:proofErr w:type="spellEnd"/>
-      <w:r>
-        <w:t xml:space="preserve"> </w:t>
-      </w:r>
-      <w:proofErr w:type="spellStart"/>
-      <w:r>
-        <w:t>na</w:t>
-      </w:r>
-      <w:proofErr w:type="spellEnd"/>
-      <w:r>
-        <w:t xml:space="preserve"> SQL Injection </w:t>
-      </w:r>
-      <w:proofErr w:type="spellStart"/>
-      <w:r>
-        <w:t>napad</w:t>
-      </w:r>
-      <w:proofErr w:type="spellEnd"/>
-      <w:r>
-        <w:t>:</w:t>
+    </w:p>
+    <w:p>
+      <w:pPr>
+        <w:rPr>
+          <w:rFonts w:ascii="Calibri Light" w:hAnsi="Calibri Light" w:cs="Calibri Light"/>
+          <w:color w:val="2E5395"/>
+          <w:sz w:val="26"/>
+          <w:szCs w:val="26"/>
+          <w:lang w:val="en"/>
+        </w:rPr>
+      </w:pPr>
+    </w:p>
+    <w:p>
+      <w:r>
+        <w:t>Testiram da li je polje za dodavanje komentara ranjivo na SQL Injection napad:</w:t>
       </w:r>
     </w:p>
     <w:p/>
@@ -371,19 +322,9 @@
           <w:lang w:val="sr-Latn-RS"/>
         </w:rPr>
       </w:pPr>
-      <w:proofErr w:type="spellStart"/>
-      <w:r>
-        <w:t>Komentar</w:t>
-      </w:r>
-      <w:proofErr w:type="spellEnd"/>
-      <w:r>
-        <w:t xml:space="preserve"> je </w:t>
-      </w:r>
-      <w:proofErr w:type="spellStart"/>
-      <w:r>
-        <w:t>uspe</w:t>
-      </w:r>
-      <w:proofErr w:type="spellEnd"/>
+      <w:r>
+        <w:t>Komentar je uspe</w:t>
+      </w:r>
       <w:r>
         <w:rPr>
           <w:lang w:val="sr-Latn-RS"/>
@@ -441,39 +382,7 @@
     </w:p>
     <w:p>
       <w:r>
-        <w:t xml:space="preserve">Kao </w:t>
-      </w:r>
-      <w:proofErr w:type="spellStart"/>
-      <w:r>
-        <w:t>i</w:t>
-      </w:r>
-      <w:proofErr w:type="spellEnd"/>
-      <w:r>
-        <w:t xml:space="preserve"> SQL </w:t>
-      </w:r>
-      <w:proofErr w:type="spellStart"/>
-      <w:r>
-        <w:t>Injectovani</w:t>
-      </w:r>
-      <w:proofErr w:type="spellEnd"/>
-      <w:r>
-        <w:t xml:space="preserve"> </w:t>
-      </w:r>
-      <w:proofErr w:type="spellStart"/>
-      <w:r>
-        <w:t>novi</w:t>
-      </w:r>
-      <w:proofErr w:type="spellEnd"/>
-      <w:r>
-        <w:t xml:space="preserve"> </w:t>
-      </w:r>
-      <w:proofErr w:type="spellStart"/>
-      <w:r>
-        <w:t>korisnik</w:t>
-      </w:r>
-      <w:proofErr w:type="spellEnd"/>
-      <w:r>
-        <w:t>:</w:t>
+        <w:t>Kao i SQL Injectovani novi korisnik:</w:t>
       </w:r>
     </w:p>
     <w:p/>
@@ -579,20 +488,7 @@
           <w:szCs w:val="26"/>
           <w:lang w:val="en"/>
         </w:rPr>
-        <w:t xml:space="preserve"> </w:t>
-      </w:r>
-      <w:proofErr w:type="gramStart"/>
-      <w:r>
-        <w:rPr>
-          <w:rFonts w:ascii="Calibri Light" w:hAnsi="Calibri Light" w:cs="Calibri Light"/>
-          <w:i/>
-          <w:iCs/>
-          <w:color w:val="2E5395"/>
-          <w:sz w:val="26"/>
-          <w:szCs w:val="26"/>
-          <w:lang w:val="en"/>
-        </w:rPr>
-        <w:t>-</w:t>
+        <w:t xml:space="preserve"> -</w:t>
       </w:r>
       <w:r>
         <w:rPr>
@@ -607,7 +503,6 @@
         </w:rPr>
         <w:t xml:space="preserve">  </w:t>
       </w:r>
-      <w:proofErr w:type="spellStart"/>
       <w:r>
         <w:rPr>
           <w:rFonts w:ascii="Calibri Light" w:hAnsi="Calibri Light" w:cs="Calibri Light"/>
@@ -618,8 +513,6 @@
         </w:rPr>
         <w:t>Odbrana</w:t>
       </w:r>
-      <w:proofErr w:type="spellEnd"/>
-      <w:proofErr w:type="gramEnd"/>
     </w:p>
     <w:p/>
     <w:p>
@@ -628,37 +521,8 @@
           <w:lang w:val="sr-Latn-RS"/>
         </w:rPr>
       </w:pPr>
-      <w:proofErr w:type="spellStart"/>
-      <w:r>
-        <w:t>Dodavanjem</w:t>
-      </w:r>
-      <w:proofErr w:type="spellEnd"/>
-      <w:r>
-        <w:t xml:space="preserve"> </w:t>
-      </w:r>
-      <w:proofErr w:type="spellStart"/>
-      <w:r>
-        <w:t>narednog</w:t>
-      </w:r>
-      <w:proofErr w:type="spellEnd"/>
-      <w:r>
-        <w:t xml:space="preserve"> </w:t>
-      </w:r>
-      <w:proofErr w:type="spellStart"/>
-      <w:r>
-        <w:t>bloka</w:t>
-      </w:r>
-      <w:proofErr w:type="spellEnd"/>
-      <w:r>
-        <w:t xml:space="preserve"> </w:t>
-      </w:r>
-      <w:proofErr w:type="spellStart"/>
-      <w:r>
-        <w:t>koda</w:t>
-      </w:r>
-      <w:proofErr w:type="spellEnd"/>
-      <w:r>
-        <w:t>, re</w:t>
+      <w:r>
+        <w:t>Dodavanjem narednog bloka koda, re</w:t>
       </w:r>
       <w:r>
         <w:rPr>
@@ -733,58 +597,14 @@
           <w:szCs w:val="20"/>
           <w:shd w:val="clear" w:color="auto" w:fill="364135"/>
         </w:rPr>
-        <w:t>insert into comments(</w:t>
-      </w:r>
-      <w:proofErr w:type="spellStart"/>
+        <w:t>insert into comments(movieId, userId, comment) values (?,?,?)</w:t>
+      </w:r>
       <w:r>
         <w:rPr>
           <w:rFonts w:ascii="Courier New" w:eastAsia="Times New Roman" w:hAnsi="Courier New" w:cs="Courier New"/>
           <w:color w:val="6A8759"/>
           <w:sz w:val="20"/>
           <w:szCs w:val="20"/>
-          <w:shd w:val="clear" w:color="auto" w:fill="364135"/>
-        </w:rPr>
-        <w:t>movieId</w:t>
-      </w:r>
-      <w:proofErr w:type="spellEnd"/>
-      <w:r>
-        <w:rPr>
-          <w:rFonts w:ascii="Courier New" w:eastAsia="Times New Roman" w:hAnsi="Courier New" w:cs="Courier New"/>
-          <w:color w:val="6A8759"/>
-          <w:sz w:val="20"/>
-          <w:szCs w:val="20"/>
-          <w:shd w:val="clear" w:color="auto" w:fill="364135"/>
-        </w:rPr>
-        <w:t xml:space="preserve">, </w:t>
-      </w:r>
-      <w:proofErr w:type="spellStart"/>
-      <w:r>
-        <w:rPr>
-          <w:rFonts w:ascii="Courier New" w:eastAsia="Times New Roman" w:hAnsi="Courier New" w:cs="Courier New"/>
-          <w:color w:val="6A8759"/>
-          <w:sz w:val="20"/>
-          <w:szCs w:val="20"/>
-          <w:shd w:val="clear" w:color="auto" w:fill="364135"/>
-        </w:rPr>
-        <w:t>userId</w:t>
-      </w:r>
-      <w:proofErr w:type="spellEnd"/>
-      <w:r>
-        <w:rPr>
-          <w:rFonts w:ascii="Courier New" w:eastAsia="Times New Roman" w:hAnsi="Courier New" w:cs="Courier New"/>
-          <w:color w:val="6A8759"/>
-          <w:sz w:val="20"/>
-          <w:szCs w:val="20"/>
-          <w:shd w:val="clear" w:color="auto" w:fill="364135"/>
-        </w:rPr>
-        <w:t>, comment) values (?,?,?)</w:t>
-      </w:r>
-      <w:r>
-        <w:rPr>
-          <w:rFonts w:ascii="Courier New" w:eastAsia="Times New Roman" w:hAnsi="Courier New" w:cs="Courier New"/>
-          <w:color w:val="6A8759"/>
-          <w:sz w:val="20"/>
-          <w:szCs w:val="20"/>
         </w:rPr>
         <w:t>"</w:t>
       </w:r>
@@ -823,9 +643,17 @@
           <w:sz w:val="20"/>
           <w:szCs w:val="20"/>
         </w:rPr>
-        <w:t xml:space="preserve">(Connection </w:t>
-      </w:r>
-      <w:proofErr w:type="spellStart"/>
+        <w:t xml:space="preserve">(Connection connection = </w:t>
+      </w:r>
+      <w:r>
+        <w:rPr>
+          <w:rFonts w:ascii="Courier New" w:eastAsia="Times New Roman" w:hAnsi="Courier New" w:cs="Courier New"/>
+          <w:color w:val="9876AA"/>
+          <w:sz w:val="20"/>
+          <w:szCs w:val="20"/>
+        </w:rPr>
+        <w:t>dataSource</w:t>
+      </w:r>
       <w:r>
         <w:rPr>
           <w:rFonts w:ascii="Courier New" w:eastAsia="Times New Roman" w:hAnsi="Courier New" w:cs="Courier New"/>
@@ -833,9 +661,27 @@
           <w:sz w:val="20"/>
           <w:szCs w:val="20"/>
         </w:rPr>
-        <w:t>connection</w:t>
-      </w:r>
-      <w:proofErr w:type="spellEnd"/>
+        <w:t>.getConnection()</w:t>
+      </w:r>
+      <w:r>
+        <w:rPr>
+          <w:rFonts w:ascii="Courier New" w:eastAsia="Times New Roman" w:hAnsi="Courier New" w:cs="Courier New"/>
+          <w:color w:val="CC7832"/>
+          <w:sz w:val="20"/>
+          <w:szCs w:val="20"/>
+        </w:rPr>
+        <w:t>;</w:t>
+      </w:r>
+      <w:r>
+        <w:rPr>
+          <w:rFonts w:ascii="Courier New" w:eastAsia="Times New Roman" w:hAnsi="Courier New" w:cs="Courier New"/>
+          <w:color w:val="CC7832"/>
+          <w:sz w:val="20"/>
+          <w:szCs w:val="20"/>
+        </w:rPr>
+        <w:br/>
+        <w:t xml:space="preserve">         </w:t>
+      </w:r>
       <w:r>
         <w:rPr>
           <w:rFonts w:ascii="Courier New" w:eastAsia="Times New Roman" w:hAnsi="Courier New" w:cs="Courier New"/>
@@ -843,17 +689,26 @@
           <w:sz w:val="20"/>
           <w:szCs w:val="20"/>
         </w:rPr>
-        <w:t xml:space="preserve"> = </w:t>
-      </w:r>
-      <w:proofErr w:type="spellStart"/>
+        <w:t>PreparedStatement statement = connection.prepareStatement(query)</w:t>
+      </w:r>
       <w:r>
         <w:rPr>
           <w:rFonts w:ascii="Courier New" w:eastAsia="Times New Roman" w:hAnsi="Courier New" w:cs="Courier New"/>
-          <w:color w:val="9876AA"/>
+          <w:color w:val="CC7832"/>
           <w:sz w:val="20"/>
           <w:szCs w:val="20"/>
         </w:rPr>
-        <w:t>dataSource</w:t>
+        <w:t>;</w:t>
+      </w:r>
+      <w:r>
+        <w:rPr>
+          <w:rFonts w:ascii="Courier New" w:eastAsia="Times New Roman" w:hAnsi="Courier New" w:cs="Courier New"/>
+          <w:color w:val="CC7832"/>
+          <w:sz w:val="20"/>
+          <w:szCs w:val="20"/>
+        </w:rPr>
+        <w:br/>
+        <w:t xml:space="preserve">    </w:t>
       </w:r>
       <w:r>
         <w:rPr>
@@ -862,9 +717,8 @@
           <w:sz w:val="20"/>
           <w:szCs w:val="20"/>
         </w:rPr>
-        <w:t>.getConnection</w:t>
-      </w:r>
-      <w:proofErr w:type="spellEnd"/>
+        <w:t>) {</w:t>
+      </w:r>
       <w:r>
         <w:rPr>
           <w:rFonts w:ascii="Courier New" w:eastAsia="Times New Roman" w:hAnsi="Courier New" w:cs="Courier New"/>
@@ -872,7 +726,17 @@
           <w:sz w:val="20"/>
           <w:szCs w:val="20"/>
         </w:rPr>
-        <w:t>()</w:t>
+        <w:br/>
+        <w:t xml:space="preserve">        statement.setInt(</w:t>
+      </w:r>
+      <w:r>
+        <w:rPr>
+          <w:rFonts w:ascii="Courier New" w:eastAsia="Times New Roman" w:hAnsi="Courier New" w:cs="Courier New"/>
+          <w:color w:val="6897BB"/>
+          <w:sz w:val="20"/>
+          <w:szCs w:val="20"/>
+        </w:rPr>
+        <w:t>1</w:t>
       </w:r>
       <w:r>
         <w:rPr>
@@ -881,7 +745,16 @@
           <w:sz w:val="20"/>
           <w:szCs w:val="20"/>
         </w:rPr>
-        <w:t>;</w:t>
+        <w:t>,</w:t>
+      </w:r>
+      <w:r>
+        <w:rPr>
+          <w:rFonts w:ascii="Courier New" w:eastAsia="Times New Roman" w:hAnsi="Courier New" w:cs="Courier New"/>
+          <w:color w:val="A9B7C6"/>
+          <w:sz w:val="20"/>
+          <w:szCs w:val="20"/>
+        </w:rPr>
+        <w:t>comment.getMovieId())</w:t>
       </w:r>
       <w:r>
         <w:rPr>
@@ -890,10 +763,18 @@
           <w:sz w:val="20"/>
           <w:szCs w:val="20"/>
         </w:rPr>
+        <w:t>;</w:t>
+      </w:r>
+      <w:r>
+        <w:rPr>
+          <w:rFonts w:ascii="Courier New" w:eastAsia="Times New Roman" w:hAnsi="Courier New" w:cs="Courier New"/>
+          <w:color w:val="CC7832"/>
+          <w:sz w:val="20"/>
+          <w:szCs w:val="20"/>
+        </w:rPr>
         <w:br/>
-        <w:t xml:space="preserve">         </w:t>
-      </w:r>
-      <w:proofErr w:type="spellStart"/>
+        <w:t xml:space="preserve">        </w:t>
+      </w:r>
       <w:r>
         <w:rPr>
           <w:rFonts w:ascii="Courier New" w:eastAsia="Times New Roman" w:hAnsi="Courier New" w:cs="Courier New"/>
@@ -901,9 +782,26 @@
           <w:sz w:val="20"/>
           <w:szCs w:val="20"/>
         </w:rPr>
-        <w:t>PreparedStatement</w:t>
-      </w:r>
-      <w:proofErr w:type="spellEnd"/>
+        <w:t>statement.setInt(</w:t>
+      </w:r>
+      <w:r>
+        <w:rPr>
+          <w:rFonts w:ascii="Courier New" w:eastAsia="Times New Roman" w:hAnsi="Courier New" w:cs="Courier New"/>
+          <w:color w:val="6897BB"/>
+          <w:sz w:val="20"/>
+          <w:szCs w:val="20"/>
+        </w:rPr>
+        <w:t>2</w:t>
+      </w:r>
+      <w:r>
+        <w:rPr>
+          <w:rFonts w:ascii="Courier New" w:eastAsia="Times New Roman" w:hAnsi="Courier New" w:cs="Courier New"/>
+          <w:color w:val="CC7832"/>
+          <w:sz w:val="20"/>
+          <w:szCs w:val="20"/>
+        </w:rPr>
+        <w:t xml:space="preserve">, </w:t>
+      </w:r>
       <w:r>
         <w:rPr>
           <w:rFonts w:ascii="Courier New" w:eastAsia="Times New Roman" w:hAnsi="Courier New" w:cs="Courier New"/>
@@ -911,9 +809,27 @@
           <w:sz w:val="20"/>
           <w:szCs w:val="20"/>
         </w:rPr>
-        <w:t xml:space="preserve"> statement = </w:t>
-      </w:r>
-      <w:proofErr w:type="spellStart"/>
+        <w:t>comment.getUserId())</w:t>
+      </w:r>
+      <w:r>
+        <w:rPr>
+          <w:rFonts w:ascii="Courier New" w:eastAsia="Times New Roman" w:hAnsi="Courier New" w:cs="Courier New"/>
+          <w:color w:val="CC7832"/>
+          <w:sz w:val="20"/>
+          <w:szCs w:val="20"/>
+        </w:rPr>
+        <w:t>;</w:t>
+      </w:r>
+      <w:r>
+        <w:rPr>
+          <w:rFonts w:ascii="Courier New" w:eastAsia="Times New Roman" w:hAnsi="Courier New" w:cs="Courier New"/>
+          <w:color w:val="CC7832"/>
+          <w:sz w:val="20"/>
+          <w:szCs w:val="20"/>
+        </w:rPr>
+        <w:br/>
+        <w:t xml:space="preserve">        </w:t>
+      </w:r>
       <w:r>
         <w:rPr>
           <w:rFonts w:ascii="Courier New" w:eastAsia="Times New Roman" w:hAnsi="Courier New" w:cs="Courier New"/>
@@ -921,9 +837,26 @@
           <w:sz w:val="20"/>
           <w:szCs w:val="20"/>
         </w:rPr>
-        <w:t>connection.prepareStatement</w:t>
-      </w:r>
-      <w:proofErr w:type="spellEnd"/>
+        <w:t>statement.setString(</w:t>
+      </w:r>
+      <w:r>
+        <w:rPr>
+          <w:rFonts w:ascii="Courier New" w:eastAsia="Times New Roman" w:hAnsi="Courier New" w:cs="Courier New"/>
+          <w:color w:val="6897BB"/>
+          <w:sz w:val="20"/>
+          <w:szCs w:val="20"/>
+        </w:rPr>
+        <w:t>3</w:t>
+      </w:r>
+      <w:r>
+        <w:rPr>
+          <w:rFonts w:ascii="Courier New" w:eastAsia="Times New Roman" w:hAnsi="Courier New" w:cs="Courier New"/>
+          <w:color w:val="CC7832"/>
+          <w:sz w:val="20"/>
+          <w:szCs w:val="20"/>
+        </w:rPr>
+        <w:t>,</w:t>
+      </w:r>
       <w:r>
         <w:rPr>
           <w:rFonts w:ascii="Courier New" w:eastAsia="Times New Roman" w:hAnsi="Courier New" w:cs="Courier New"/>
@@ -931,7 +864,7 @@
           <w:sz w:val="20"/>
           <w:szCs w:val="20"/>
         </w:rPr>
-        <w:t>(query)</w:t>
+        <w:t>comment.getComment())</w:t>
       </w:r>
       <w:r>
         <w:rPr>
@@ -950,7 +883,7 @@
           <w:szCs w:val="20"/>
         </w:rPr>
         <w:br/>
-        <w:t xml:space="preserve">    </w:t>
+        <w:t xml:space="preserve">        </w:t>
       </w:r>
       <w:r>
         <w:rPr>
@@ -959,7 +892,26 @@
           <w:sz w:val="20"/>
           <w:szCs w:val="20"/>
         </w:rPr>
-        <w:t>) {</w:t>
+        <w:t>statement.executeUpdate()</w:t>
+      </w:r>
+      <w:r>
+        <w:rPr>
+          <w:rFonts w:ascii="Courier New" w:eastAsia="Times New Roman" w:hAnsi="Courier New" w:cs="Courier New"/>
+          <w:color w:val="CC7832"/>
+          <w:sz w:val="20"/>
+          <w:szCs w:val="20"/>
+        </w:rPr>
+        <w:t>;</w:t>
+      </w:r>
+      <w:r>
+        <w:rPr>
+          <w:rFonts w:ascii="Courier New" w:eastAsia="Times New Roman" w:hAnsi="Courier New" w:cs="Courier New"/>
+          <w:color w:val="CC7832"/>
+          <w:sz w:val="20"/>
+          <w:szCs w:val="20"/>
+        </w:rPr>
+        <w:br/>
+        <w:t xml:space="preserve">    </w:t>
       </w:r>
       <w:r>
         <w:rPr>
@@ -968,10 +920,17 @@
           <w:sz w:val="20"/>
           <w:szCs w:val="20"/>
         </w:rPr>
-        <w:br/>
-        <w:t xml:space="preserve">        </w:t>
-      </w:r>
-      <w:proofErr w:type="spellStart"/>
+        <w:t xml:space="preserve">} </w:t>
+      </w:r>
+      <w:r>
+        <w:rPr>
+          <w:rFonts w:ascii="Courier New" w:eastAsia="Times New Roman" w:hAnsi="Courier New" w:cs="Courier New"/>
+          <w:color w:val="CC7832"/>
+          <w:sz w:val="20"/>
+          <w:szCs w:val="20"/>
+        </w:rPr>
+        <w:t xml:space="preserve">catch </w:t>
+      </w:r>
       <w:r>
         <w:rPr>
           <w:rFonts w:ascii="Courier New" w:eastAsia="Times New Roman" w:hAnsi="Courier New" w:cs="Courier New"/>
@@ -979,9 +938,8 @@
           <w:sz w:val="20"/>
           <w:szCs w:val="20"/>
         </w:rPr>
-        <w:t>statement.setInt</w:t>
-      </w:r>
-      <w:proofErr w:type="spellEnd"/>
+        <w:t>(SQLException e) {</w:t>
+      </w:r>
       <w:r>
         <w:rPr>
           <w:rFonts w:ascii="Courier New" w:eastAsia="Times New Roman" w:hAnsi="Courier New" w:cs="Courier New"/>
@@ -989,16 +947,8 @@
           <w:sz w:val="20"/>
           <w:szCs w:val="20"/>
         </w:rPr>
-        <w:t>(</w:t>
-      </w:r>
-      <w:r>
-        <w:rPr>
-          <w:rFonts w:ascii="Courier New" w:eastAsia="Times New Roman" w:hAnsi="Courier New" w:cs="Courier New"/>
-          <w:color w:val="6897BB"/>
-          <w:sz w:val="20"/>
-          <w:szCs w:val="20"/>
-        </w:rPr>
-        <w:t>1</w:t>
+        <w:br/>
+        <w:t xml:space="preserve">        e.printStackTrace()</w:t>
       </w:r>
       <w:r>
         <w:rPr>
@@ -1007,7 +957,17 @@
           <w:sz w:val="20"/>
           <w:szCs w:val="20"/>
         </w:rPr>
-        <w:t>,</w:t>
+        <w:t>;</w:t>
+      </w:r>
+      <w:r>
+        <w:rPr>
+          <w:rFonts w:ascii="Courier New" w:eastAsia="Times New Roman" w:hAnsi="Courier New" w:cs="Courier New"/>
+          <w:color w:val="CC7832"/>
+          <w:sz w:val="20"/>
+          <w:szCs w:val="20"/>
+        </w:rPr>
+        <w:br/>
+        <w:t xml:space="preserve">    </w:t>
       </w:r>
       <w:r>
         <w:rPr>
@@ -1016,28 +976,8 @@
           <w:sz w:val="20"/>
           <w:szCs w:val="20"/>
         </w:rPr>
-        <w:t>comment.getMovieId())</w:t>
-      </w:r>
-      <w:r>
-        <w:rPr>
-          <w:rFonts w:ascii="Courier New" w:eastAsia="Times New Roman" w:hAnsi="Courier New" w:cs="Courier New"/>
-          <w:color w:val="CC7832"/>
-          <w:sz w:val="20"/>
-          <w:szCs w:val="20"/>
-        </w:rPr>
-        <w:t>;</w:t>
-      </w:r>
-      <w:r>
-        <w:rPr>
-          <w:rFonts w:ascii="Courier New" w:eastAsia="Times New Roman" w:hAnsi="Courier New" w:cs="Courier New"/>
-          <w:color w:val="CC7832"/>
-          <w:sz w:val="20"/>
-          <w:szCs w:val="20"/>
-        </w:rPr>
-        <w:br/>
-        <w:t xml:space="preserve">        </w:t>
-      </w:r>
-      <w:proofErr w:type="spellStart"/>
+        <w:t>}</w:t>
+      </w:r>
       <w:r>
         <w:rPr>
           <w:rFonts w:ascii="Courier New" w:eastAsia="Times New Roman" w:hAnsi="Courier New" w:cs="Courier New"/>
@@ -1045,329 +985,14 @@
           <w:sz w:val="20"/>
           <w:szCs w:val="20"/>
         </w:rPr>
-        <w:t>statement.setInt</w:t>
-      </w:r>
-      <w:proofErr w:type="spellEnd"/>
-      <w:r>
-        <w:rPr>
-          <w:rFonts w:ascii="Courier New" w:eastAsia="Times New Roman" w:hAnsi="Courier New" w:cs="Courier New"/>
-          <w:color w:val="A9B7C6"/>
-          <w:sz w:val="20"/>
-          <w:szCs w:val="20"/>
-        </w:rPr>
-        <w:t>(</w:t>
-      </w:r>
-      <w:r>
-        <w:rPr>
-          <w:rFonts w:ascii="Courier New" w:eastAsia="Times New Roman" w:hAnsi="Courier New" w:cs="Courier New"/>
-          <w:color w:val="6897BB"/>
-          <w:sz w:val="20"/>
-          <w:szCs w:val="20"/>
-        </w:rPr>
-        <w:t>2</w:t>
-      </w:r>
-      <w:r>
-        <w:rPr>
-          <w:rFonts w:ascii="Courier New" w:eastAsia="Times New Roman" w:hAnsi="Courier New" w:cs="Courier New"/>
-          <w:color w:val="CC7832"/>
-          <w:sz w:val="20"/>
-          <w:szCs w:val="20"/>
-        </w:rPr>
-        <w:t xml:space="preserve">, </w:t>
-      </w:r>
-      <w:proofErr w:type="spellStart"/>
-      <w:r>
-        <w:rPr>
-          <w:rFonts w:ascii="Courier New" w:eastAsia="Times New Roman" w:hAnsi="Courier New" w:cs="Courier New"/>
-          <w:color w:val="A9B7C6"/>
-          <w:sz w:val="20"/>
-          <w:szCs w:val="20"/>
-        </w:rPr>
-        <w:t>comment.getUserId</w:t>
-      </w:r>
-      <w:proofErr w:type="spellEnd"/>
-      <w:r>
-        <w:rPr>
-          <w:rFonts w:ascii="Courier New" w:eastAsia="Times New Roman" w:hAnsi="Courier New" w:cs="Courier New"/>
-          <w:color w:val="A9B7C6"/>
-          <w:sz w:val="20"/>
-          <w:szCs w:val="20"/>
-        </w:rPr>
-        <w:t>())</w:t>
-      </w:r>
-      <w:r>
-        <w:rPr>
-          <w:rFonts w:ascii="Courier New" w:eastAsia="Times New Roman" w:hAnsi="Courier New" w:cs="Courier New"/>
-          <w:color w:val="CC7832"/>
-          <w:sz w:val="20"/>
-          <w:szCs w:val="20"/>
-        </w:rPr>
-        <w:t>;</w:t>
-      </w:r>
-      <w:r>
-        <w:rPr>
-          <w:rFonts w:ascii="Courier New" w:eastAsia="Times New Roman" w:hAnsi="Courier New" w:cs="Courier New"/>
-          <w:color w:val="CC7832"/>
-          <w:sz w:val="20"/>
-          <w:szCs w:val="20"/>
-        </w:rPr>
-        <w:br/>
-        <w:t xml:space="preserve">        </w:t>
-      </w:r>
-      <w:proofErr w:type="spellStart"/>
-      <w:r>
-        <w:rPr>
-          <w:rFonts w:ascii="Courier New" w:eastAsia="Times New Roman" w:hAnsi="Courier New" w:cs="Courier New"/>
-          <w:color w:val="A9B7C6"/>
-          <w:sz w:val="20"/>
-          <w:szCs w:val="20"/>
-        </w:rPr>
-        <w:t>statement.setString</w:t>
-      </w:r>
-      <w:proofErr w:type="spellEnd"/>
-      <w:r>
-        <w:rPr>
-          <w:rFonts w:ascii="Courier New" w:eastAsia="Times New Roman" w:hAnsi="Courier New" w:cs="Courier New"/>
-          <w:color w:val="A9B7C6"/>
-          <w:sz w:val="20"/>
-          <w:szCs w:val="20"/>
-        </w:rPr>
-        <w:t>(</w:t>
-      </w:r>
-      <w:r>
-        <w:rPr>
-          <w:rFonts w:ascii="Courier New" w:eastAsia="Times New Roman" w:hAnsi="Courier New" w:cs="Courier New"/>
-          <w:color w:val="6897BB"/>
-          <w:sz w:val="20"/>
-          <w:szCs w:val="20"/>
-        </w:rPr>
-        <w:t>3</w:t>
-      </w:r>
-      <w:r>
-        <w:rPr>
-          <w:rFonts w:ascii="Courier New" w:eastAsia="Times New Roman" w:hAnsi="Courier New" w:cs="Courier New"/>
-          <w:color w:val="CC7832"/>
-          <w:sz w:val="20"/>
-          <w:szCs w:val="20"/>
-        </w:rPr>
-        <w:t>,</w:t>
-      </w:r>
-      <w:r>
-        <w:rPr>
-          <w:rFonts w:ascii="Courier New" w:eastAsia="Times New Roman" w:hAnsi="Courier New" w:cs="Courier New"/>
-          <w:color w:val="A9B7C6"/>
-          <w:sz w:val="20"/>
-          <w:szCs w:val="20"/>
-        </w:rPr>
-        <w:t>comment.getComment())</w:t>
-      </w:r>
-      <w:r>
-        <w:rPr>
-          <w:rFonts w:ascii="Courier New" w:eastAsia="Times New Roman" w:hAnsi="Courier New" w:cs="Courier New"/>
-          <w:color w:val="CC7832"/>
-          <w:sz w:val="20"/>
-          <w:szCs w:val="20"/>
-        </w:rPr>
-        <w:t>;</w:t>
-      </w:r>
-      <w:r>
-        <w:rPr>
-          <w:rFonts w:ascii="Courier New" w:eastAsia="Times New Roman" w:hAnsi="Courier New" w:cs="Courier New"/>
-          <w:color w:val="CC7832"/>
-          <w:sz w:val="20"/>
-          <w:szCs w:val="20"/>
-        </w:rPr>
-        <w:br/>
-        <w:t xml:space="preserve">        </w:t>
-      </w:r>
-      <w:proofErr w:type="spellStart"/>
-      <w:r>
-        <w:rPr>
-          <w:rFonts w:ascii="Courier New" w:eastAsia="Times New Roman" w:hAnsi="Courier New" w:cs="Courier New"/>
-          <w:color w:val="A9B7C6"/>
-          <w:sz w:val="20"/>
-          <w:szCs w:val="20"/>
-        </w:rPr>
-        <w:t>statement.executeUpdate</w:t>
-      </w:r>
-      <w:proofErr w:type="spellEnd"/>
-      <w:r>
-        <w:rPr>
-          <w:rFonts w:ascii="Courier New" w:eastAsia="Times New Roman" w:hAnsi="Courier New" w:cs="Courier New"/>
-          <w:color w:val="A9B7C6"/>
-          <w:sz w:val="20"/>
-          <w:szCs w:val="20"/>
-        </w:rPr>
-        <w:t>()</w:t>
-      </w:r>
-      <w:r>
-        <w:rPr>
-          <w:rFonts w:ascii="Courier New" w:eastAsia="Times New Roman" w:hAnsi="Courier New" w:cs="Courier New"/>
-          <w:color w:val="CC7832"/>
-          <w:sz w:val="20"/>
-          <w:szCs w:val="20"/>
-        </w:rPr>
-        <w:t>;</w:t>
-      </w:r>
-      <w:r>
-        <w:rPr>
-          <w:rFonts w:ascii="Courier New" w:eastAsia="Times New Roman" w:hAnsi="Courier New" w:cs="Courier New"/>
-          <w:color w:val="CC7832"/>
-          <w:sz w:val="20"/>
-          <w:szCs w:val="20"/>
-        </w:rPr>
-        <w:br/>
-        <w:t xml:space="preserve">    </w:t>
-      </w:r>
-      <w:r>
-        <w:rPr>
-          <w:rFonts w:ascii="Courier New" w:eastAsia="Times New Roman" w:hAnsi="Courier New" w:cs="Courier New"/>
-          <w:color w:val="A9B7C6"/>
-          <w:sz w:val="20"/>
-          <w:szCs w:val="20"/>
-        </w:rPr>
-        <w:t xml:space="preserve">} </w:t>
-      </w:r>
-      <w:r>
-        <w:rPr>
-          <w:rFonts w:ascii="Courier New" w:eastAsia="Times New Roman" w:hAnsi="Courier New" w:cs="Courier New"/>
-          <w:color w:val="CC7832"/>
-          <w:sz w:val="20"/>
-          <w:szCs w:val="20"/>
-        </w:rPr>
-        <w:t xml:space="preserve">catch </w:t>
-      </w:r>
-      <w:r>
-        <w:rPr>
-          <w:rFonts w:ascii="Courier New" w:eastAsia="Times New Roman" w:hAnsi="Courier New" w:cs="Courier New"/>
-          <w:color w:val="A9B7C6"/>
-          <w:sz w:val="20"/>
-          <w:szCs w:val="20"/>
-        </w:rPr>
-        <w:t>(</w:t>
-      </w:r>
-      <w:proofErr w:type="spellStart"/>
-      <w:r>
-        <w:rPr>
-          <w:rFonts w:ascii="Courier New" w:eastAsia="Times New Roman" w:hAnsi="Courier New" w:cs="Courier New"/>
-          <w:color w:val="A9B7C6"/>
-          <w:sz w:val="20"/>
-          <w:szCs w:val="20"/>
-        </w:rPr>
-        <w:t>SQLException</w:t>
-      </w:r>
-      <w:proofErr w:type="spellEnd"/>
-      <w:r>
-        <w:rPr>
-          <w:rFonts w:ascii="Courier New" w:eastAsia="Times New Roman" w:hAnsi="Courier New" w:cs="Courier New"/>
-          <w:color w:val="A9B7C6"/>
-          <w:sz w:val="20"/>
-          <w:szCs w:val="20"/>
-        </w:rPr>
-        <w:t xml:space="preserve"> e) {</w:t>
-      </w:r>
-      <w:r>
-        <w:rPr>
-          <w:rFonts w:ascii="Courier New" w:eastAsia="Times New Roman" w:hAnsi="Courier New" w:cs="Courier New"/>
-          <w:color w:val="A9B7C6"/>
-          <w:sz w:val="20"/>
-          <w:szCs w:val="20"/>
-        </w:rPr>
-        <w:br/>
-        <w:t xml:space="preserve">        </w:t>
-      </w:r>
-      <w:proofErr w:type="spellStart"/>
-      <w:r>
-        <w:rPr>
-          <w:rFonts w:ascii="Courier New" w:eastAsia="Times New Roman" w:hAnsi="Courier New" w:cs="Courier New"/>
-          <w:color w:val="A9B7C6"/>
-          <w:sz w:val="20"/>
-          <w:szCs w:val="20"/>
-        </w:rPr>
-        <w:t>e.printStackTrace</w:t>
-      </w:r>
-      <w:proofErr w:type="spellEnd"/>
-      <w:r>
-        <w:rPr>
-          <w:rFonts w:ascii="Courier New" w:eastAsia="Times New Roman" w:hAnsi="Courier New" w:cs="Courier New"/>
-          <w:color w:val="A9B7C6"/>
-          <w:sz w:val="20"/>
-          <w:szCs w:val="20"/>
-        </w:rPr>
-        <w:t>()</w:t>
-      </w:r>
-      <w:r>
-        <w:rPr>
-          <w:rFonts w:ascii="Courier New" w:eastAsia="Times New Roman" w:hAnsi="Courier New" w:cs="Courier New"/>
-          <w:color w:val="CC7832"/>
-          <w:sz w:val="20"/>
-          <w:szCs w:val="20"/>
-        </w:rPr>
-        <w:t>;</w:t>
-      </w:r>
-      <w:r>
-        <w:rPr>
-          <w:rFonts w:ascii="Courier New" w:eastAsia="Times New Roman" w:hAnsi="Courier New" w:cs="Courier New"/>
-          <w:color w:val="CC7832"/>
-          <w:sz w:val="20"/>
-          <w:szCs w:val="20"/>
-        </w:rPr>
-        <w:br/>
-        <w:t xml:space="preserve">    </w:t>
-      </w:r>
-      <w:r>
-        <w:rPr>
-          <w:rFonts w:ascii="Courier New" w:eastAsia="Times New Roman" w:hAnsi="Courier New" w:cs="Courier New"/>
-          <w:color w:val="A9B7C6"/>
-          <w:sz w:val="20"/>
-          <w:szCs w:val="20"/>
-        </w:rPr>
-        <w:t>}</w:t>
-      </w:r>
-      <w:r>
-        <w:rPr>
-          <w:rFonts w:ascii="Courier New" w:eastAsia="Times New Roman" w:hAnsi="Courier New" w:cs="Courier New"/>
-          <w:color w:val="A9B7C6"/>
-          <w:sz w:val="20"/>
-          <w:szCs w:val="20"/>
-        </w:rPr>
         <w:br/>
         <w:t>}</w:t>
       </w:r>
     </w:p>
     <w:p/>
     <w:p>
-      <w:proofErr w:type="spellStart"/>
-      <w:r>
-        <w:t>Pokušavamo</w:t>
-      </w:r>
-      <w:proofErr w:type="spellEnd"/>
-      <w:r>
-        <w:t xml:space="preserve"> </w:t>
-      </w:r>
-      <w:proofErr w:type="spellStart"/>
-      <w:r>
-        <w:t>opet</w:t>
-      </w:r>
-      <w:proofErr w:type="spellEnd"/>
-      <w:r>
-        <w:t xml:space="preserve"> </w:t>
-      </w:r>
-      <w:proofErr w:type="spellStart"/>
-      <w:r>
-        <w:t>istu</w:t>
-      </w:r>
-      <w:proofErr w:type="spellEnd"/>
-      <w:r>
-        <w:t xml:space="preserve"> </w:t>
-      </w:r>
-      <w:proofErr w:type="spellStart"/>
-      <w:r>
-        <w:t>akciju</w:t>
-      </w:r>
-      <w:proofErr w:type="spellEnd"/>
-      <w:r>
-        <w:t>:</w:t>
+      <w:r>
+        <w:t>Pokušavamo opet istu akciju:</w:t>
       </w:r>
     </w:p>
     <w:p>
@@ -1413,68 +1038,42 @@
       </w:r>
     </w:p>
     <w:p>
-      <w:proofErr w:type="spellStart"/>
-      <w:r>
-        <w:t>Ovog</w:t>
-      </w:r>
-      <w:proofErr w:type="spellEnd"/>
-      <w:r>
-        <w:t xml:space="preserve"> puta, </w:t>
-      </w:r>
-      <w:proofErr w:type="spellStart"/>
-      <w:r>
-        <w:t>linija</w:t>
-      </w:r>
-      <w:proofErr w:type="spellEnd"/>
+      <w:r>
+        <w:t xml:space="preserve">Ovog puta, linija </w:t>
+      </w:r>
+    </w:p>
+    <w:p>
+      <w:r>
+        <w:t>test '); insert into persons (firstName,lastName,email) values (</w:t>
+      </w:r>
+      <w:r>
+        <w:t>Totally</w:t>
+      </w:r>
+      <w:r>
+        <w:t>,</w:t>
+      </w:r>
       <w:r>
         <w:t xml:space="preserve"> </w:t>
       </w:r>
-    </w:p>
-    <w:p>
-      <w:r>
-        <w:t>test '); insert into persons (</w:t>
-      </w:r>
-      <w:proofErr w:type="spellStart"/>
-      <w:proofErr w:type="gramStart"/>
-      <w:r>
-        <w:t>firstName,lastName</w:t>
-      </w:r>
-      <w:proofErr w:type="gramEnd"/>
-      <w:r>
-        <w:t>,email</w:t>
-      </w:r>
-      <w:proofErr w:type="spellEnd"/>
-      <w:r>
-        <w:t>) values (</w:t>
-      </w:r>
-      <w:r>
-        <w:t>Totally</w:t>
-      </w:r>
-      <w:r>
-        <w:t>,</w:t>
+      <w:r>
+        <w:t>'</w:t>
+      </w:r>
+      <w:r>
+        <w:t xml:space="preserve"> Not</w:t>
       </w:r>
       <w:r>
         <w:t xml:space="preserve"> </w:t>
       </w:r>
       <w:r>
+        <w:t>' , '</w:t>
+      </w:r>
+      <w:r>
+        <w:t>Joker</w:t>
+      </w:r>
+      <w:bookmarkStart w:id="0" w:name="_Hlk132044233"/>
+      <w:r>
         <w:t>'</w:t>
       </w:r>
-      <w:r>
-        <w:t xml:space="preserve"> Not</w:t>
-      </w:r>
-      <w:r>
-        <w:t xml:space="preserve"> </w:t>
-      </w:r>
-      <w:r>
-        <w:t>' , '</w:t>
-      </w:r>
-      <w:r>
-        <w:t>Joker</w:t>
-      </w:r>
-      <w:bookmarkStart w:id="0" w:name="_Hlk132044233"/>
-      <w:r>
-        <w:t>'</w:t>
-      </w:r>
       <w:bookmarkEnd w:id="0"/>
       <w:r>
         <w:t xml:space="preserve">) </w:t>
@@ -1485,39 +1084,7 @@
     </w:p>
     <w:p>
       <w:r>
-        <w:t xml:space="preserve">se </w:t>
-      </w:r>
-      <w:proofErr w:type="spellStart"/>
-      <w:r>
-        <w:t>parsira</w:t>
-      </w:r>
-      <w:proofErr w:type="spellEnd"/>
-      <w:r>
-        <w:t xml:space="preserve"> </w:t>
-      </w:r>
-      <w:proofErr w:type="spellStart"/>
-      <w:r>
-        <w:t>kao</w:t>
-      </w:r>
-      <w:proofErr w:type="spellEnd"/>
-      <w:r>
-        <w:t xml:space="preserve"> </w:t>
-      </w:r>
-      <w:proofErr w:type="spellStart"/>
-      <w:r>
-        <w:t>pravi</w:t>
-      </w:r>
-      <w:proofErr w:type="spellEnd"/>
-      <w:r>
-        <w:t xml:space="preserve"> </w:t>
-      </w:r>
-      <w:proofErr w:type="spellStart"/>
-      <w:r>
-        <w:t>komentar</w:t>
-      </w:r>
-      <w:proofErr w:type="spellEnd"/>
-      <w:r>
-        <w:t>.</w:t>
+        <w:t>se parsira kao pravi komentar.</w:t>
       </w:r>
     </w:p>
     <w:p/>
@@ -1636,20 +1203,7 @@
           <w:szCs w:val="26"/>
           <w:lang w:val="en"/>
         </w:rPr>
-        <w:t xml:space="preserve">Cross-site request forgery </w:t>
-      </w:r>
-      <w:proofErr w:type="gramStart"/>
-      <w:r>
-        <w:rPr>
-          <w:rFonts w:ascii="Calibri Light" w:hAnsi="Calibri Light" w:cs="Calibri Light"/>
-          <w:i/>
-          <w:iCs/>
-          <w:color w:val="2E5395"/>
-          <w:sz w:val="26"/>
-          <w:szCs w:val="26"/>
-          <w:lang w:val="en"/>
-        </w:rPr>
-        <w:t>-</w:t>
+        <w:t>Cross-site request forgery -</w:t>
       </w:r>
       <w:r>
         <w:rPr>
@@ -1664,7 +1218,6 @@
         </w:rPr>
         <w:t xml:space="preserve">  </w:t>
       </w:r>
-      <w:proofErr w:type="spellStart"/>
       <w:r>
         <w:rPr>
           <w:rFonts w:ascii="Calibri Light" w:hAnsi="Calibri Light" w:cs="Calibri Light"/>
@@ -1675,8 +1228,6 @@
         </w:rPr>
         <w:t>Napad</w:t>
       </w:r>
-      <w:proofErr w:type="spellEnd"/>
-      <w:proofErr w:type="gramEnd"/>
     </w:p>
     <w:p>
       <w:pPr>
@@ -1708,7 +1259,6 @@
         </w:rPr>
         <w:tab/>
       </w:r>
-      <w:proofErr w:type="spellStart"/>
       <w:r>
         <w:rPr>
           <w:rFonts w:ascii="Calibri Light" w:hAnsi="Calibri Light" w:cs="Calibri Light"/>
@@ -1727,93 +1277,8 @@
             <w14:round/>
           </w14:textOutline>
         </w:rPr>
-        <w:t>Potrebno</w:t>
-      </w:r>
-      <w:proofErr w:type="spellEnd"/>
-      <w:r>
-        <w:rPr>
-          <w:rFonts w:ascii="Calibri Light" w:hAnsi="Calibri Light" w:cs="Calibri Light"/>
-          <w:color w:val="000000" w:themeColor="text1"/>
-          <w:sz w:val="26"/>
-          <w:szCs w:val="26"/>
-          <w:lang w:val="en"/>
-          <w14:shadow w14:blurRad="38100" w14:dist="19050" w14:dir="2700000" w14:sx="100000" w14:sy="100000" w14:kx="0" w14:ky="0" w14:algn="tl">
-            <w14:schemeClr w14:val="dk1">
-              <w14:alpha w14:val="60000"/>
-            </w14:schemeClr>
-          </w14:shadow>
-          <w14:textOutline w14:w="0" w14:cap="flat" w14:cmpd="sng" w14:algn="ctr">
-            <w14:noFill/>
-            <w14:prstDash w14:val="solid"/>
-            <w14:round/>
-          </w14:textOutline>
-        </w:rPr>
-        <w:t xml:space="preserve"> je </w:t>
-      </w:r>
-      <w:proofErr w:type="spellStart"/>
-      <w:r>
-        <w:rPr>
-          <w:rFonts w:ascii="Calibri Light" w:hAnsi="Calibri Light" w:cs="Calibri Light"/>
-          <w:color w:val="000000" w:themeColor="text1"/>
-          <w:sz w:val="26"/>
-          <w:szCs w:val="26"/>
-          <w:lang w:val="en"/>
-          <w14:shadow w14:blurRad="38100" w14:dist="19050" w14:dir="2700000" w14:sx="100000" w14:sy="100000" w14:kx="0" w14:ky="0" w14:algn="tl">
-            <w14:schemeClr w14:val="dk1">
-              <w14:alpha w14:val="60000"/>
-            </w14:schemeClr>
-          </w14:shadow>
-          <w14:textOutline w14:w="0" w14:cap="flat" w14:cmpd="sng" w14:algn="ctr">
-            <w14:noFill/>
-            <w14:prstDash w14:val="solid"/>
-            <w14:round/>
-          </w14:textOutline>
-        </w:rPr>
-        <w:t>napisati</w:t>
-      </w:r>
-      <w:proofErr w:type="spellEnd"/>
-      <w:r>
-        <w:rPr>
-          <w:rFonts w:ascii="Calibri Light" w:hAnsi="Calibri Light" w:cs="Calibri Light"/>
-          <w:color w:val="000000" w:themeColor="text1"/>
-          <w:sz w:val="26"/>
-          <w:szCs w:val="26"/>
-          <w:lang w:val="en"/>
-          <w14:shadow w14:blurRad="38100" w14:dist="19050" w14:dir="2700000" w14:sx="100000" w14:sy="100000" w14:kx="0" w14:ky="0" w14:algn="tl">
-            <w14:schemeClr w14:val="dk1">
-              <w14:alpha w14:val="60000"/>
-            </w14:schemeClr>
-          </w14:shadow>
-          <w14:textOutline w14:w="0" w14:cap="flat" w14:cmpd="sng" w14:algn="ctr">
-            <w14:noFill/>
-            <w14:prstDash w14:val="solid"/>
-            <w14:round/>
-          </w14:textOutline>
-        </w:rPr>
-        <w:t xml:space="preserve"> </w:t>
-      </w:r>
-      <w:proofErr w:type="spellStart"/>
-      <w:r>
-        <w:rPr>
-          <w:rFonts w:ascii="Calibri Light" w:hAnsi="Calibri Light" w:cs="Calibri Light"/>
-          <w:color w:val="000000" w:themeColor="text1"/>
-          <w:sz w:val="26"/>
-          <w:szCs w:val="26"/>
-          <w:lang w:val="en"/>
-          <w14:shadow w14:blurRad="38100" w14:dist="19050" w14:dir="2700000" w14:sx="100000" w14:sy="100000" w14:kx="0" w14:ky="0" w14:algn="tl">
-            <w14:schemeClr w14:val="dk1">
-              <w14:alpha w14:val="60000"/>
-            </w14:schemeClr>
-          </w14:shadow>
-          <w14:textOutline w14:w="0" w14:cap="flat" w14:cmpd="sng" w14:algn="ctr">
-            <w14:noFill/>
-            <w14:prstDash w14:val="solid"/>
-            <w14:round/>
-          </w14:textOutline>
-        </w:rPr>
-        <w:t>skriptu</w:t>
-      </w:r>
-      <w:proofErr w:type="spellEnd"/>
+        <w:t>Potrebno je napisati skriptu</w:t>
+      </w:r>
       <w:r>
         <w:rPr>
           <w:rFonts w:ascii="Calibri Light" w:hAnsi="Calibri Light" w:cs="Calibri Light"/>
@@ -1825,225 +1290,14 @@
         <w:tab/>
         <w:t xml:space="preserve"> </w:t>
       </w:r>
-      <w:proofErr w:type="spellStart"/>
-      <w:r>
-        <w:rPr>
-          <w:rFonts w:ascii="Calibri Light" w:hAnsi="Calibri Light" w:cs="Calibri Light"/>
-          <w:sz w:val="26"/>
-          <w:szCs w:val="26"/>
-          <w:lang w:val="en"/>
-        </w:rPr>
-        <w:t>kojom</w:t>
-      </w:r>
-      <w:proofErr w:type="spellEnd"/>
-      <w:r>
-        <w:rPr>
-          <w:rFonts w:ascii="Calibri Light" w:hAnsi="Calibri Light" w:cs="Calibri Light"/>
-          <w:sz w:val="26"/>
-          <w:szCs w:val="26"/>
-          <w:lang w:val="en"/>
-        </w:rPr>
-        <w:t xml:space="preserve"> </w:t>
-      </w:r>
-      <w:proofErr w:type="spellStart"/>
-      <w:r>
-        <w:rPr>
-          <w:rFonts w:ascii="Calibri Light" w:hAnsi="Calibri Light" w:cs="Calibri Light"/>
-          <w:sz w:val="26"/>
-          <w:szCs w:val="26"/>
-          <w:lang w:val="en"/>
-        </w:rPr>
-        <w:t>želimo</w:t>
-      </w:r>
-      <w:proofErr w:type="spellEnd"/>
-      <w:r>
-        <w:rPr>
-          <w:rFonts w:ascii="Calibri Light" w:hAnsi="Calibri Light" w:cs="Calibri Light"/>
-          <w:sz w:val="26"/>
-          <w:szCs w:val="26"/>
-          <w:lang w:val="en"/>
-        </w:rPr>
-        <w:t xml:space="preserve"> </w:t>
-      </w:r>
-      <w:proofErr w:type="spellStart"/>
-      <w:r>
-        <w:rPr>
-          <w:rFonts w:ascii="Calibri Light" w:hAnsi="Calibri Light" w:cs="Calibri Light"/>
-          <w:sz w:val="26"/>
-          <w:szCs w:val="26"/>
-          <w:lang w:val="en"/>
-        </w:rPr>
-        <w:t>prevariti</w:t>
-      </w:r>
-      <w:proofErr w:type="spellEnd"/>
-      <w:r>
-        <w:rPr>
-          <w:rFonts w:ascii="Calibri Light" w:hAnsi="Calibri Light" w:cs="Calibri Light"/>
-          <w:sz w:val="26"/>
-          <w:szCs w:val="26"/>
-          <w:lang w:val="en"/>
-        </w:rPr>
-        <w:t xml:space="preserve"> </w:t>
-      </w:r>
-      <w:proofErr w:type="spellStart"/>
-      <w:r>
-        <w:rPr>
-          <w:rFonts w:ascii="Calibri Light" w:hAnsi="Calibri Light" w:cs="Calibri Light"/>
-          <w:sz w:val="26"/>
-          <w:szCs w:val="26"/>
-          <w:lang w:val="en"/>
-        </w:rPr>
-        <w:t>korisnika</w:t>
-      </w:r>
-      <w:proofErr w:type="spellEnd"/>
-      <w:r>
-        <w:rPr>
-          <w:rFonts w:ascii="Calibri Light" w:hAnsi="Calibri Light" w:cs="Calibri Light"/>
-          <w:sz w:val="26"/>
-          <w:szCs w:val="26"/>
-          <w:lang w:val="en"/>
-        </w:rPr>
-        <w:t xml:space="preserve"> </w:t>
-      </w:r>
-      <w:proofErr w:type="spellStart"/>
-      <w:r>
-        <w:rPr>
-          <w:rFonts w:ascii="Calibri Light" w:hAnsi="Calibri Light" w:cs="Calibri Light"/>
-          <w:sz w:val="26"/>
-          <w:szCs w:val="26"/>
-          <w:lang w:val="en"/>
-        </w:rPr>
-        <w:t>i</w:t>
-      </w:r>
-      <w:proofErr w:type="spellEnd"/>
-      <w:r>
-        <w:rPr>
-          <w:rFonts w:ascii="Calibri Light" w:hAnsi="Calibri Light" w:cs="Calibri Light"/>
-          <w:sz w:val="26"/>
-          <w:szCs w:val="26"/>
-          <w:lang w:val="en"/>
-        </w:rPr>
-        <w:t xml:space="preserve"> </w:t>
-      </w:r>
-      <w:proofErr w:type="spellStart"/>
-      <w:r>
-        <w:rPr>
-          <w:rFonts w:ascii="Calibri Light" w:hAnsi="Calibri Light" w:cs="Calibri Light"/>
-          <w:sz w:val="26"/>
-          <w:szCs w:val="26"/>
-          <w:lang w:val="en"/>
-        </w:rPr>
-        <w:t>napraviti</w:t>
-      </w:r>
-      <w:proofErr w:type="spellEnd"/>
-      <w:r>
-        <w:rPr>
-          <w:rFonts w:ascii="Calibri Light" w:hAnsi="Calibri Light" w:cs="Calibri Light"/>
-          <w:sz w:val="26"/>
-          <w:szCs w:val="26"/>
-          <w:lang w:val="en"/>
-        </w:rPr>
-        <w:t xml:space="preserve"> </w:t>
-      </w:r>
-      <w:proofErr w:type="spellStart"/>
-      <w:r>
-        <w:rPr>
-          <w:rFonts w:ascii="Calibri Light" w:hAnsi="Calibri Light" w:cs="Calibri Light"/>
-          <w:sz w:val="26"/>
-          <w:szCs w:val="26"/>
-          <w:lang w:val="en"/>
-        </w:rPr>
-        <w:t>poziv</w:t>
-      </w:r>
-      <w:proofErr w:type="spellEnd"/>
-      <w:r>
-        <w:rPr>
-          <w:rFonts w:ascii="Calibri Light" w:hAnsi="Calibri Light" w:cs="Calibri Light"/>
-          <w:sz w:val="26"/>
-          <w:szCs w:val="26"/>
-          <w:lang w:val="en"/>
-        </w:rPr>
-        <w:t xml:space="preserve"> ka </w:t>
-      </w:r>
-      <w:proofErr w:type="spellStart"/>
-      <w:r>
-        <w:rPr>
-          <w:rFonts w:ascii="Calibri Light" w:hAnsi="Calibri Light" w:cs="Calibri Light"/>
-          <w:sz w:val="26"/>
-          <w:szCs w:val="26"/>
-          <w:lang w:val="en"/>
-        </w:rPr>
-        <w:t>endpointu</w:t>
-      </w:r>
-      <w:proofErr w:type="spellEnd"/>
-      <w:r>
-        <w:rPr>
-          <w:rFonts w:ascii="Calibri Light" w:hAnsi="Calibri Light" w:cs="Calibri Light"/>
-          <w:sz w:val="26"/>
-          <w:szCs w:val="26"/>
-          <w:lang w:val="en"/>
-        </w:rPr>
-        <w:t xml:space="preserve"> koji </w:t>
-      </w:r>
-      <w:proofErr w:type="spellStart"/>
-      <w:r>
-        <w:rPr>
-          <w:rFonts w:ascii="Calibri Light" w:hAnsi="Calibri Light" w:cs="Calibri Light"/>
-          <w:sz w:val="26"/>
-          <w:szCs w:val="26"/>
-          <w:lang w:val="en"/>
-        </w:rPr>
-        <w:t>menja</w:t>
-      </w:r>
-      <w:proofErr w:type="spellEnd"/>
-      <w:r>
-        <w:rPr>
-          <w:rFonts w:ascii="Calibri Light" w:hAnsi="Calibri Light" w:cs="Calibri Light"/>
-          <w:sz w:val="26"/>
-          <w:szCs w:val="26"/>
-          <w:lang w:val="en"/>
-        </w:rPr>
-        <w:t xml:space="preserve"> </w:t>
-      </w:r>
-      <w:proofErr w:type="spellStart"/>
-      <w:r>
-        <w:rPr>
-          <w:rFonts w:ascii="Calibri Light" w:hAnsi="Calibri Light" w:cs="Calibri Light"/>
-          <w:sz w:val="26"/>
-          <w:szCs w:val="26"/>
-          <w:lang w:val="en"/>
-        </w:rPr>
-        <w:t>podatke</w:t>
-      </w:r>
-      <w:proofErr w:type="spellEnd"/>
-      <w:r>
-        <w:rPr>
-          <w:rFonts w:ascii="Calibri Light" w:hAnsi="Calibri Light" w:cs="Calibri Light"/>
-          <w:sz w:val="26"/>
-          <w:szCs w:val="26"/>
-          <w:lang w:val="en"/>
-        </w:rPr>
-        <w:t xml:space="preserve"> u </w:t>
-      </w:r>
-      <w:proofErr w:type="spellStart"/>
-      <w:r>
-        <w:rPr>
-          <w:rFonts w:ascii="Calibri Light" w:hAnsi="Calibri Light" w:cs="Calibri Light"/>
-          <w:sz w:val="26"/>
-          <w:szCs w:val="26"/>
-          <w:lang w:val="en"/>
-        </w:rPr>
-        <w:t>bazi</w:t>
-      </w:r>
-      <w:proofErr w:type="spellEnd"/>
-      <w:r>
-        <w:rPr>
-          <w:rFonts w:ascii="Calibri Light" w:hAnsi="Calibri Light" w:cs="Calibri Light"/>
-          <w:sz w:val="26"/>
-          <w:szCs w:val="26"/>
-          <w:lang w:val="en"/>
-        </w:rPr>
-        <w:t>.</w:t>
+      <w:r>
+        <w:rPr>
+          <w:rFonts w:ascii="Calibri Light" w:hAnsi="Calibri Light" w:cs="Calibri Light"/>
+          <w:sz w:val="26"/>
+          <w:szCs w:val="26"/>
+          <w:lang w:val="en"/>
+        </w:rPr>
+        <w:t>kojom želimo prevariti korisnika i napraviti poziv ka endpointu koji menja podatke u bazi.</w:t>
       </w:r>
     </w:p>
     <w:p>
@@ -2169,7 +1423,6 @@
           </w14:textOutline>
         </w:rPr>
       </w:pPr>
-      <w:proofErr w:type="spellStart"/>
       <w:r>
         <w:rPr>
           <w:rFonts w:ascii="Calibri Light" w:hAnsi="Calibri Light" w:cs="Calibri Light"/>
@@ -2187,147 +1440,7 @@
             <w14:round/>
           </w14:textOutline>
         </w:rPr>
-        <w:t>Pokrećemo</w:t>
-      </w:r>
-      <w:proofErr w:type="spellEnd"/>
-      <w:r>
-        <w:rPr>
-          <w:rFonts w:ascii="Calibri Light" w:hAnsi="Calibri Light" w:cs="Calibri Light"/>
-          <w:sz w:val="26"/>
-          <w:szCs w:val="26"/>
-          <w:lang w:val="en"/>
-          <w14:shadow w14:blurRad="38100" w14:dist="19050" w14:dir="2700000" w14:sx="100000" w14:sy="100000" w14:kx="0" w14:ky="0" w14:algn="tl">
-            <w14:schemeClr w14:val="dk1">
-              <w14:alpha w14:val="60000"/>
-            </w14:schemeClr>
-          </w14:shadow>
-          <w14:textOutline w14:w="0" w14:cap="flat" w14:cmpd="sng" w14:algn="ctr">
-            <w14:noFill/>
-            <w14:prstDash w14:val="solid"/>
-            <w14:round/>
-          </w14:textOutline>
-        </w:rPr>
-        <w:t xml:space="preserve"> </w:t>
-      </w:r>
-      <w:proofErr w:type="spellStart"/>
-      <w:r>
-        <w:rPr>
-          <w:rFonts w:ascii="Calibri Light" w:hAnsi="Calibri Light" w:cs="Calibri Light"/>
-          <w:sz w:val="26"/>
-          <w:szCs w:val="26"/>
-          <w:lang w:val="en"/>
-          <w14:shadow w14:blurRad="38100" w14:dist="19050" w14:dir="2700000" w14:sx="100000" w14:sy="100000" w14:kx="0" w14:ky="0" w14:algn="tl">
-            <w14:schemeClr w14:val="dk1">
-              <w14:alpha w14:val="60000"/>
-            </w14:schemeClr>
-          </w14:shadow>
-          <w14:textOutline w14:w="0" w14:cap="flat" w14:cmpd="sng" w14:algn="ctr">
-            <w14:noFill/>
-            <w14:prstDash w14:val="solid"/>
-            <w14:round/>
-          </w14:textOutline>
-        </w:rPr>
-        <w:t>aplikaciju</w:t>
-      </w:r>
-      <w:proofErr w:type="spellEnd"/>
-      <w:r>
-        <w:rPr>
-          <w:rFonts w:ascii="Calibri Light" w:hAnsi="Calibri Light" w:cs="Calibri Light"/>
-          <w:sz w:val="26"/>
-          <w:szCs w:val="26"/>
-          <w:lang w:val="en"/>
-          <w14:shadow w14:blurRad="38100" w14:dist="19050" w14:dir="2700000" w14:sx="100000" w14:sy="100000" w14:kx="0" w14:ky="0" w14:algn="tl">
-            <w14:schemeClr w14:val="dk1">
-              <w14:alpha w14:val="60000"/>
-            </w14:schemeClr>
-          </w14:shadow>
-          <w14:textOutline w14:w="0" w14:cap="flat" w14:cmpd="sng" w14:algn="ctr">
-            <w14:noFill/>
-            <w14:prstDash w14:val="solid"/>
-            <w14:round/>
-          </w14:textOutline>
-        </w:rPr>
-        <w:t xml:space="preserve"> </w:t>
-      </w:r>
-      <w:proofErr w:type="spellStart"/>
-      <w:r>
-        <w:rPr>
-          <w:rFonts w:ascii="Calibri Light" w:hAnsi="Calibri Light" w:cs="Calibri Light"/>
-          <w:sz w:val="26"/>
-          <w:szCs w:val="26"/>
-          <w:lang w:val="en"/>
-          <w14:shadow w14:blurRad="38100" w14:dist="19050" w14:dir="2700000" w14:sx="100000" w14:sy="100000" w14:kx="0" w14:ky="0" w14:algn="tl">
-            <w14:schemeClr w14:val="dk1">
-              <w14:alpha w14:val="60000"/>
-            </w14:schemeClr>
-          </w14:shadow>
-          <w14:textOutline w14:w="0" w14:cap="flat" w14:cmpd="sng" w14:algn="ctr">
-            <w14:noFill/>
-            <w14:prstDash w14:val="solid"/>
-            <w14:round/>
-          </w14:textOutline>
-        </w:rPr>
-        <w:t>na</w:t>
-      </w:r>
-      <w:proofErr w:type="spellEnd"/>
-      <w:r>
-        <w:rPr>
-          <w:rFonts w:ascii="Calibri Light" w:hAnsi="Calibri Light" w:cs="Calibri Light"/>
-          <w:sz w:val="26"/>
-          <w:szCs w:val="26"/>
-          <w:lang w:val="en"/>
-          <w14:shadow w14:blurRad="38100" w14:dist="19050" w14:dir="2700000" w14:sx="100000" w14:sy="100000" w14:kx="0" w14:ky="0" w14:algn="tl">
-            <w14:schemeClr w14:val="dk1">
-              <w14:alpha w14:val="60000"/>
-            </w14:schemeClr>
-          </w14:shadow>
-          <w14:textOutline w14:w="0" w14:cap="flat" w14:cmpd="sng" w14:algn="ctr">
-            <w14:noFill/>
-            <w14:prstDash w14:val="solid"/>
-            <w14:round/>
-          </w14:textOutline>
-        </w:rPr>
-        <w:t xml:space="preserve"> </w:t>
-      </w:r>
-      <w:proofErr w:type="spellStart"/>
-      <w:r>
-        <w:rPr>
-          <w:rFonts w:ascii="Calibri Light" w:hAnsi="Calibri Light" w:cs="Calibri Light"/>
-          <w:sz w:val="26"/>
-          <w:szCs w:val="26"/>
-          <w:lang w:val="en"/>
-          <w14:shadow w14:blurRad="38100" w14:dist="19050" w14:dir="2700000" w14:sx="100000" w14:sy="100000" w14:kx="0" w14:ky="0" w14:algn="tl">
-            <w14:schemeClr w14:val="dk1">
-              <w14:alpha w14:val="60000"/>
-            </w14:schemeClr>
-          </w14:shadow>
-          <w14:textOutline w14:w="0" w14:cap="flat" w14:cmpd="sng" w14:algn="ctr">
-            <w14:noFill/>
-            <w14:prstDash w14:val="solid"/>
-            <w14:round/>
-          </w14:textOutline>
-        </w:rPr>
-        <w:t>portu</w:t>
-      </w:r>
-      <w:proofErr w:type="spellEnd"/>
-      <w:r>
-        <w:rPr>
-          <w:rFonts w:ascii="Calibri Light" w:hAnsi="Calibri Light" w:cs="Calibri Light"/>
-          <w:sz w:val="26"/>
-          <w:szCs w:val="26"/>
-          <w:lang w:val="en"/>
-          <w14:shadow w14:blurRad="38100" w14:dist="19050" w14:dir="2700000" w14:sx="100000" w14:sy="100000" w14:kx="0" w14:ky="0" w14:algn="tl">
-            <w14:schemeClr w14:val="dk1">
-              <w14:alpha w14:val="60000"/>
-            </w14:schemeClr>
-          </w14:shadow>
-          <w14:textOutline w14:w="0" w14:cap="flat" w14:cmpd="sng" w14:algn="ctr">
-            <w14:noFill/>
-            <w14:prstDash w14:val="solid"/>
-            <w14:round/>
-          </w14:textOutline>
-        </w:rPr>
-        <w:t xml:space="preserve"> 300</w:t>
+        <w:t>Pokrećemo aplikaciju na portu 300</w:t>
       </w:r>
       <w:r>
         <w:rPr>
@@ -2462,7 +1575,6 @@
           </w14:textOutline>
         </w:rPr>
       </w:pPr>
-      <w:proofErr w:type="spellStart"/>
       <w:r>
         <w:rPr>
           <w:rFonts w:ascii="Calibri Light" w:hAnsi="Calibri Light" w:cs="Calibri Light"/>
@@ -2480,347 +1592,7 @@
             <w14:round/>
           </w14:textOutline>
         </w:rPr>
-        <w:t>Maliciozni</w:t>
-      </w:r>
-      <w:proofErr w:type="spellEnd"/>
-      <w:r>
-        <w:rPr>
-          <w:rFonts w:ascii="Calibri Light" w:hAnsi="Calibri Light" w:cs="Calibri Light"/>
-          <w:sz w:val="26"/>
-          <w:szCs w:val="26"/>
-          <w:lang w:val="en"/>
-          <w14:shadow w14:blurRad="38100" w14:dist="19050" w14:dir="2700000" w14:sx="100000" w14:sy="100000" w14:kx="0" w14:ky="0" w14:algn="tl">
-            <w14:schemeClr w14:val="dk1">
-              <w14:alpha w14:val="60000"/>
-            </w14:schemeClr>
-          </w14:shadow>
-          <w14:textOutline w14:w="0" w14:cap="flat" w14:cmpd="sng" w14:algn="ctr">
-            <w14:noFill/>
-            <w14:prstDash w14:val="solid"/>
-            <w14:round/>
-          </w14:textOutline>
-        </w:rPr>
-        <w:t xml:space="preserve"> </w:t>
-      </w:r>
-      <w:proofErr w:type="spellStart"/>
-      <w:r>
-        <w:rPr>
-          <w:rFonts w:ascii="Calibri Light" w:hAnsi="Calibri Light" w:cs="Calibri Light"/>
-          <w:sz w:val="26"/>
-          <w:szCs w:val="26"/>
-          <w:lang w:val="en"/>
-          <w14:shadow w14:blurRad="38100" w14:dist="19050" w14:dir="2700000" w14:sx="100000" w14:sy="100000" w14:kx="0" w14:ky="0" w14:algn="tl">
-            <w14:schemeClr w14:val="dk1">
-              <w14:alpha w14:val="60000"/>
-            </w14:schemeClr>
-          </w14:shadow>
-          <w14:textOutline w14:w="0" w14:cap="flat" w14:cmpd="sng" w14:algn="ctr">
-            <w14:noFill/>
-            <w14:prstDash w14:val="solid"/>
-            <w14:round/>
-          </w14:textOutline>
-        </w:rPr>
-        <w:t>napad</w:t>
-      </w:r>
-      <w:proofErr w:type="spellEnd"/>
-      <w:r>
-        <w:rPr>
-          <w:rFonts w:ascii="Calibri Light" w:hAnsi="Calibri Light" w:cs="Calibri Light"/>
-          <w:sz w:val="26"/>
-          <w:szCs w:val="26"/>
-          <w:lang w:val="en"/>
-          <w14:shadow w14:blurRad="38100" w14:dist="19050" w14:dir="2700000" w14:sx="100000" w14:sy="100000" w14:kx="0" w14:ky="0" w14:algn="tl">
-            <w14:schemeClr w14:val="dk1">
-              <w14:alpha w14:val="60000"/>
-            </w14:schemeClr>
-          </w14:shadow>
-          <w14:textOutline w14:w="0" w14:cap="flat" w14:cmpd="sng" w14:algn="ctr">
-            <w14:noFill/>
-            <w14:prstDash w14:val="solid"/>
-            <w14:round/>
-          </w14:textOutline>
-        </w:rPr>
-        <w:t xml:space="preserve"> je </w:t>
-      </w:r>
-      <w:proofErr w:type="spellStart"/>
-      <w:r>
-        <w:rPr>
-          <w:rFonts w:ascii="Calibri Light" w:hAnsi="Calibri Light" w:cs="Calibri Light"/>
-          <w:sz w:val="26"/>
-          <w:szCs w:val="26"/>
-          <w:lang w:val="en"/>
-          <w14:shadow w14:blurRad="38100" w14:dist="19050" w14:dir="2700000" w14:sx="100000" w14:sy="100000" w14:kx="0" w14:ky="0" w14:algn="tl">
-            <w14:schemeClr w14:val="dk1">
-              <w14:alpha w14:val="60000"/>
-            </w14:schemeClr>
-          </w14:shadow>
-          <w14:textOutline w14:w="0" w14:cap="flat" w14:cmpd="sng" w14:algn="ctr">
-            <w14:noFill/>
-            <w14:prstDash w14:val="solid"/>
-            <w14:round/>
-          </w14:textOutline>
-        </w:rPr>
-        <w:t>prošao</w:t>
-      </w:r>
-      <w:proofErr w:type="spellEnd"/>
-      <w:r>
-        <w:rPr>
-          <w:rFonts w:ascii="Calibri Light" w:hAnsi="Calibri Light" w:cs="Calibri Light"/>
-          <w:sz w:val="26"/>
-          <w:szCs w:val="26"/>
-          <w:lang w:val="en"/>
-          <w14:shadow w14:blurRad="38100" w14:dist="19050" w14:dir="2700000" w14:sx="100000" w14:sy="100000" w14:kx="0" w14:ky="0" w14:algn="tl">
-            <w14:schemeClr w14:val="dk1">
-              <w14:alpha w14:val="60000"/>
-            </w14:schemeClr>
-          </w14:shadow>
-          <w14:textOutline w14:w="0" w14:cap="flat" w14:cmpd="sng" w14:algn="ctr">
-            <w14:noFill/>
-            <w14:prstDash w14:val="solid"/>
-            <w14:round/>
-          </w14:textOutline>
-        </w:rPr>
-        <w:t xml:space="preserve"> </w:t>
-      </w:r>
-      <w:proofErr w:type="spellStart"/>
-      <w:r>
-        <w:rPr>
-          <w:rFonts w:ascii="Calibri Light" w:hAnsi="Calibri Light" w:cs="Calibri Light"/>
-          <w:sz w:val="26"/>
-          <w:szCs w:val="26"/>
-          <w:lang w:val="en"/>
-          <w14:shadow w14:blurRad="38100" w14:dist="19050" w14:dir="2700000" w14:sx="100000" w14:sy="100000" w14:kx="0" w14:ky="0" w14:algn="tl">
-            <w14:schemeClr w14:val="dk1">
-              <w14:alpha w14:val="60000"/>
-            </w14:schemeClr>
-          </w14:shadow>
-          <w14:textOutline w14:w="0" w14:cap="flat" w14:cmpd="sng" w14:algn="ctr">
-            <w14:noFill/>
-            <w14:prstDash w14:val="solid"/>
-            <w14:round/>
-          </w14:textOutline>
-        </w:rPr>
-        <w:t>i</w:t>
-      </w:r>
-      <w:proofErr w:type="spellEnd"/>
-      <w:r>
-        <w:rPr>
-          <w:rFonts w:ascii="Calibri Light" w:hAnsi="Calibri Light" w:cs="Calibri Light"/>
-          <w:sz w:val="26"/>
-          <w:szCs w:val="26"/>
-          <w:lang w:val="en"/>
-          <w14:shadow w14:blurRad="38100" w14:dist="19050" w14:dir="2700000" w14:sx="100000" w14:sy="100000" w14:kx="0" w14:ky="0" w14:algn="tl">
-            <w14:schemeClr w14:val="dk1">
-              <w14:alpha w14:val="60000"/>
-            </w14:schemeClr>
-          </w14:shadow>
-          <w14:textOutline w14:w="0" w14:cap="flat" w14:cmpd="sng" w14:algn="ctr">
-            <w14:noFill/>
-            <w14:prstDash w14:val="solid"/>
-            <w14:round/>
-          </w14:textOutline>
-        </w:rPr>
-        <w:t xml:space="preserve"> </w:t>
-      </w:r>
-      <w:proofErr w:type="spellStart"/>
-      <w:r>
-        <w:rPr>
-          <w:rFonts w:ascii="Calibri Light" w:hAnsi="Calibri Light" w:cs="Calibri Light"/>
-          <w:sz w:val="26"/>
-          <w:szCs w:val="26"/>
-          <w:lang w:val="en"/>
-          <w14:shadow w14:blurRad="38100" w14:dist="19050" w14:dir="2700000" w14:sx="100000" w14:sy="100000" w14:kx="0" w14:ky="0" w14:algn="tl">
-            <w14:schemeClr w14:val="dk1">
-              <w14:alpha w14:val="60000"/>
-            </w14:schemeClr>
-          </w14:shadow>
-          <w14:textOutline w14:w="0" w14:cap="flat" w14:cmpd="sng" w14:algn="ctr">
-            <w14:noFill/>
-            <w14:prstDash w14:val="solid"/>
-            <w14:round/>
-          </w14:textOutline>
-        </w:rPr>
-        <w:t>dodat</w:t>
-      </w:r>
-      <w:proofErr w:type="spellEnd"/>
-      <w:r>
-        <w:rPr>
-          <w:rFonts w:ascii="Calibri Light" w:hAnsi="Calibri Light" w:cs="Calibri Light"/>
-          <w:sz w:val="26"/>
-          <w:szCs w:val="26"/>
-          <w:lang w:val="en"/>
-          <w14:shadow w14:blurRad="38100" w14:dist="19050" w14:dir="2700000" w14:sx="100000" w14:sy="100000" w14:kx="0" w14:ky="0" w14:algn="tl">
-            <w14:schemeClr w14:val="dk1">
-              <w14:alpha w14:val="60000"/>
-            </w14:schemeClr>
-          </w14:shadow>
-          <w14:textOutline w14:w="0" w14:cap="flat" w14:cmpd="sng" w14:algn="ctr">
-            <w14:noFill/>
-            <w14:prstDash w14:val="solid"/>
-            <w14:round/>
-          </w14:textOutline>
-        </w:rPr>
-        <w:t xml:space="preserve"> je </w:t>
-      </w:r>
-      <w:proofErr w:type="spellStart"/>
-      <w:r>
-        <w:rPr>
-          <w:rFonts w:ascii="Calibri Light" w:hAnsi="Calibri Light" w:cs="Calibri Light"/>
-          <w:sz w:val="26"/>
-          <w:szCs w:val="26"/>
-          <w:lang w:val="en"/>
-          <w14:shadow w14:blurRad="38100" w14:dist="19050" w14:dir="2700000" w14:sx="100000" w14:sy="100000" w14:kx="0" w14:ky="0" w14:algn="tl">
-            <w14:schemeClr w14:val="dk1">
-              <w14:alpha w14:val="60000"/>
-            </w14:schemeClr>
-          </w14:shadow>
-          <w14:textOutline w14:w="0" w14:cap="flat" w14:cmpd="sng" w14:algn="ctr">
-            <w14:noFill/>
-            <w14:prstDash w14:val="solid"/>
-            <w14:round/>
-          </w14:textOutline>
-        </w:rPr>
-        <w:t>Mračni</w:t>
-      </w:r>
-      <w:proofErr w:type="spellEnd"/>
-      <w:r>
-        <w:rPr>
-          <w:rFonts w:ascii="Calibri Light" w:hAnsi="Calibri Light" w:cs="Calibri Light"/>
-          <w:sz w:val="26"/>
-          <w:szCs w:val="26"/>
-          <w:lang w:val="en"/>
-          <w14:shadow w14:blurRad="38100" w14:dist="19050" w14:dir="2700000" w14:sx="100000" w14:sy="100000" w14:kx="0" w14:ky="0" w14:algn="tl">
-            <w14:schemeClr w14:val="dk1">
-              <w14:alpha w14:val="60000"/>
-            </w14:schemeClr>
-          </w14:shadow>
-          <w14:textOutline w14:w="0" w14:cap="flat" w14:cmpd="sng" w14:algn="ctr">
-            <w14:noFill/>
-            <w14:prstDash w14:val="solid"/>
-            <w14:round/>
-          </w14:textOutline>
-        </w:rPr>
-        <w:t xml:space="preserve"> </w:t>
-      </w:r>
-      <w:proofErr w:type="spellStart"/>
-      <w:r>
-        <w:rPr>
-          <w:rFonts w:ascii="Calibri Light" w:hAnsi="Calibri Light" w:cs="Calibri Light"/>
-          <w:sz w:val="26"/>
-          <w:szCs w:val="26"/>
-          <w:lang w:val="en"/>
-          <w14:shadow w14:blurRad="38100" w14:dist="19050" w14:dir="2700000" w14:sx="100000" w14:sy="100000" w14:kx="0" w14:ky="0" w14:algn="tl">
-            <w14:schemeClr w14:val="dk1">
-              <w14:alpha w14:val="60000"/>
-            </w14:schemeClr>
-          </w14:shadow>
-          <w14:textOutline w14:w="0" w14:cap="flat" w14:cmpd="sng" w14:algn="ctr">
-            <w14:noFill/>
-            <w14:prstDash w14:val="solid"/>
-            <w14:round/>
-          </w14:textOutline>
-        </w:rPr>
-        <w:t>Vitez</w:t>
-      </w:r>
-      <w:proofErr w:type="spellEnd"/>
-      <w:r>
-        <w:rPr>
-          <w:rFonts w:ascii="Calibri Light" w:hAnsi="Calibri Light" w:cs="Calibri Light"/>
-          <w:sz w:val="26"/>
-          <w:szCs w:val="26"/>
-          <w:lang w:val="en"/>
-          <w14:shadow w14:blurRad="38100" w14:dist="19050" w14:dir="2700000" w14:sx="100000" w14:sy="100000" w14:kx="0" w14:ky="0" w14:algn="tl">
-            <w14:schemeClr w14:val="dk1">
-              <w14:alpha w14:val="60000"/>
-            </w14:schemeClr>
-          </w14:shadow>
-          <w14:textOutline w14:w="0" w14:cap="flat" w14:cmpd="sng" w14:algn="ctr">
-            <w14:noFill/>
-            <w14:prstDash w14:val="solid"/>
-            <w14:round/>
-          </w14:textOutline>
-        </w:rPr>
-        <w:t xml:space="preserve"> u </w:t>
-      </w:r>
-      <w:proofErr w:type="spellStart"/>
-      <w:r>
-        <w:rPr>
-          <w:rFonts w:ascii="Calibri Light" w:hAnsi="Calibri Light" w:cs="Calibri Light"/>
-          <w:sz w:val="26"/>
-          <w:szCs w:val="26"/>
-          <w:lang w:val="en"/>
-          <w14:shadow w14:blurRad="38100" w14:dist="19050" w14:dir="2700000" w14:sx="100000" w14:sy="100000" w14:kx="0" w14:ky="0" w14:algn="tl">
-            <w14:schemeClr w14:val="dk1">
-              <w14:alpha w14:val="60000"/>
-            </w14:schemeClr>
-          </w14:shadow>
-          <w14:textOutline w14:w="0" w14:cap="flat" w14:cmpd="sng" w14:algn="ctr">
-            <w14:noFill/>
-            <w14:prstDash w14:val="solid"/>
-            <w14:round/>
-          </w14:textOutline>
-        </w:rPr>
-        <w:t>listu</w:t>
-      </w:r>
-      <w:proofErr w:type="spellEnd"/>
-      <w:r>
-        <w:rPr>
-          <w:rFonts w:ascii="Calibri Light" w:hAnsi="Calibri Light" w:cs="Calibri Light"/>
-          <w:sz w:val="26"/>
-          <w:szCs w:val="26"/>
-          <w:lang w:val="en"/>
-          <w14:shadow w14:blurRad="38100" w14:dist="19050" w14:dir="2700000" w14:sx="100000" w14:sy="100000" w14:kx="0" w14:ky="0" w14:algn="tl">
-            <w14:schemeClr w14:val="dk1">
-              <w14:alpha w14:val="60000"/>
-            </w14:schemeClr>
-          </w14:shadow>
-          <w14:textOutline w14:w="0" w14:cap="flat" w14:cmpd="sng" w14:algn="ctr">
-            <w14:noFill/>
-            <w14:prstDash w14:val="solid"/>
-            <w14:round/>
-          </w14:textOutline>
-        </w:rPr>
-        <w:t xml:space="preserve"> </w:t>
-      </w:r>
-      <w:proofErr w:type="spellStart"/>
-      <w:r>
-        <w:rPr>
-          <w:rFonts w:ascii="Calibri Light" w:hAnsi="Calibri Light" w:cs="Calibri Light"/>
-          <w:sz w:val="26"/>
-          <w:szCs w:val="26"/>
-          <w:lang w:val="en"/>
-          <w14:shadow w14:blurRad="38100" w14:dist="19050" w14:dir="2700000" w14:sx="100000" w14:sy="100000" w14:kx="0" w14:ky="0" w14:algn="tl">
-            <w14:schemeClr w14:val="dk1">
-              <w14:alpha w14:val="60000"/>
-            </w14:schemeClr>
-          </w14:shadow>
-          <w14:textOutline w14:w="0" w14:cap="flat" w14:cmpd="sng" w14:algn="ctr">
-            <w14:noFill/>
-            <w14:prstDash w14:val="solid"/>
-            <w14:round/>
-          </w14:textOutline>
-        </w:rPr>
-        <w:t>korisnika</w:t>
-      </w:r>
-      <w:proofErr w:type="spellEnd"/>
-      <w:r>
-        <w:rPr>
-          <w:rFonts w:ascii="Calibri Light" w:hAnsi="Calibri Light" w:cs="Calibri Light"/>
-          <w:sz w:val="26"/>
-          <w:szCs w:val="26"/>
-          <w:lang w:val="en"/>
-          <w14:shadow w14:blurRad="38100" w14:dist="19050" w14:dir="2700000" w14:sx="100000" w14:sy="100000" w14:kx="0" w14:ky="0" w14:algn="tl">
-            <w14:schemeClr w14:val="dk1">
-              <w14:alpha w14:val="60000"/>
-            </w14:schemeClr>
-          </w14:shadow>
-          <w14:textOutline w14:w="0" w14:cap="flat" w14:cmpd="sng" w14:algn="ctr">
-            <w14:noFill/>
-            <w14:prstDash w14:val="solid"/>
-            <w14:round/>
-          </w14:textOutline>
-        </w:rPr>
-        <w:t>.</w:t>
+        <w:t>Maliciozni napad je prošao i dodat je Mračni Vitez u listu korisnika.</w:t>
       </w:r>
     </w:p>
     <w:p>
@@ -2919,20 +1691,7 @@
           <w:lang w:val="en"/>
         </w:rPr>
         <w:lastRenderedPageBreak/>
-        <w:t xml:space="preserve">Cross-site request forgery </w:t>
-      </w:r>
-      <w:proofErr w:type="gramStart"/>
-      <w:r>
-        <w:rPr>
-          <w:rFonts w:ascii="Calibri Light" w:hAnsi="Calibri Light" w:cs="Calibri Light"/>
-          <w:i/>
-          <w:iCs/>
-          <w:color w:val="2E5395"/>
-          <w:sz w:val="26"/>
-          <w:szCs w:val="26"/>
-          <w:lang w:val="en"/>
-        </w:rPr>
-        <w:t>-</w:t>
+        <w:t>Cross-site request forgery -</w:t>
       </w:r>
       <w:r>
         <w:rPr>
@@ -2947,7 +1706,6 @@
         </w:rPr>
         <w:t xml:space="preserve">  </w:t>
       </w:r>
-      <w:proofErr w:type="spellStart"/>
       <w:r>
         <w:rPr>
           <w:rFonts w:ascii="Calibri Light" w:hAnsi="Calibri Light" w:cs="Calibri Light"/>
@@ -2958,8 +1716,6 @@
         </w:rPr>
         <w:t>Odbrana</w:t>
       </w:r>
-      <w:proofErr w:type="spellEnd"/>
-      <w:proofErr w:type="gramEnd"/>
     </w:p>
     <w:p>
       <w:pPr>
@@ -2984,27 +1740,15 @@
           <w:lang w:val="en"/>
         </w:rPr>
       </w:pPr>
-      <w:proofErr w:type="spellStart"/>
-      <w:r>
-        <w:rPr>
-          <w:rFonts w:ascii="Calibri Light" w:hAnsi="Calibri Light" w:cs="Calibri Light"/>
-          <w:color w:val="2E5395"/>
-          <w:sz w:val="26"/>
-          <w:szCs w:val="26"/>
-          <w:lang w:val="en"/>
-        </w:rPr>
-        <w:t>Korak</w:t>
-      </w:r>
-      <w:proofErr w:type="spellEnd"/>
-      <w:r>
-        <w:rPr>
-          <w:rFonts w:ascii="Calibri Light" w:hAnsi="Calibri Light" w:cs="Calibri Light"/>
-          <w:color w:val="2E5395"/>
-          <w:sz w:val="26"/>
-          <w:szCs w:val="26"/>
-          <w:lang w:val="en"/>
-        </w:rPr>
-        <w:t xml:space="preserve"> 1  </w:t>
+      <w:r>
+        <w:rPr>
+          <w:rFonts w:ascii="Calibri Light" w:hAnsi="Calibri Light" w:cs="Calibri Light"/>
+          <w:color w:val="2E5395"/>
+          <w:sz w:val="26"/>
+          <w:szCs w:val="26"/>
+          <w:lang w:val="en"/>
+        </w:rPr>
+        <w:t xml:space="preserve">Korak 1  </w:t>
       </w:r>
     </w:p>
     <w:p>
@@ -3029,165 +1773,14 @@
           <w:lang w:val="en"/>
         </w:rPr>
       </w:pPr>
-      <w:proofErr w:type="spellStart"/>
-      <w:r>
-        <w:rPr>
-          <w:rFonts w:ascii="Calibri Light" w:hAnsi="Calibri Light" w:cs="Calibri Light"/>
-          <w:sz w:val="26"/>
-          <w:szCs w:val="26"/>
-          <w:lang w:val="en"/>
-        </w:rPr>
-        <w:t>Nakon</w:t>
-      </w:r>
-      <w:proofErr w:type="spellEnd"/>
-      <w:r>
-        <w:rPr>
-          <w:rFonts w:ascii="Calibri Light" w:hAnsi="Calibri Light" w:cs="Calibri Light"/>
-          <w:sz w:val="26"/>
-          <w:szCs w:val="26"/>
-          <w:lang w:val="en"/>
-        </w:rPr>
-        <w:t xml:space="preserve"> </w:t>
-      </w:r>
-      <w:proofErr w:type="spellStart"/>
-      <w:r>
-        <w:rPr>
-          <w:rFonts w:ascii="Calibri Light" w:hAnsi="Calibri Light" w:cs="Calibri Light"/>
-          <w:sz w:val="26"/>
-          <w:szCs w:val="26"/>
-          <w:lang w:val="en"/>
-        </w:rPr>
-        <w:t>generisanja</w:t>
-      </w:r>
-      <w:proofErr w:type="spellEnd"/>
-      <w:r>
-        <w:rPr>
-          <w:rFonts w:ascii="Calibri Light" w:hAnsi="Calibri Light" w:cs="Calibri Light"/>
-          <w:sz w:val="26"/>
-          <w:szCs w:val="26"/>
-          <w:lang w:val="en"/>
-        </w:rPr>
-        <w:t xml:space="preserve"> </w:t>
-      </w:r>
-      <w:proofErr w:type="spellStart"/>
-      <w:r>
-        <w:rPr>
-          <w:rFonts w:ascii="Calibri Light" w:hAnsi="Calibri Light" w:cs="Calibri Light"/>
-          <w:sz w:val="26"/>
-          <w:szCs w:val="26"/>
-          <w:lang w:val="en"/>
-        </w:rPr>
-        <w:t>tokena</w:t>
-      </w:r>
-      <w:proofErr w:type="spellEnd"/>
-      <w:r>
-        <w:rPr>
-          <w:rFonts w:ascii="Calibri Light" w:hAnsi="Calibri Light" w:cs="Calibri Light"/>
-          <w:sz w:val="26"/>
-          <w:szCs w:val="26"/>
-          <w:lang w:val="en"/>
-        </w:rPr>
-        <w:t xml:space="preserve"> I </w:t>
-      </w:r>
-      <w:proofErr w:type="spellStart"/>
-      <w:r>
-        <w:rPr>
-          <w:rFonts w:ascii="Calibri Light" w:hAnsi="Calibri Light" w:cs="Calibri Light"/>
-          <w:sz w:val="26"/>
-          <w:szCs w:val="26"/>
-          <w:lang w:val="en"/>
-        </w:rPr>
-        <w:t>kreiranje</w:t>
-      </w:r>
-      <w:proofErr w:type="spellEnd"/>
-      <w:r>
-        <w:rPr>
-          <w:rFonts w:ascii="Calibri Light" w:hAnsi="Calibri Light" w:cs="Calibri Light"/>
-          <w:sz w:val="26"/>
-          <w:szCs w:val="26"/>
-          <w:lang w:val="en"/>
-        </w:rPr>
-        <w:t xml:space="preserve"> </w:t>
-      </w:r>
-      <w:proofErr w:type="spellStart"/>
-      <w:r>
-        <w:rPr>
-          <w:rFonts w:ascii="Calibri Light" w:hAnsi="Calibri Light" w:cs="Calibri Light"/>
-          <w:sz w:val="26"/>
-          <w:szCs w:val="26"/>
-          <w:lang w:val="en"/>
-        </w:rPr>
-        <w:t>sesije</w:t>
-      </w:r>
-      <w:proofErr w:type="spellEnd"/>
-      <w:r>
-        <w:rPr>
-          <w:rFonts w:ascii="Calibri Light" w:hAnsi="Calibri Light" w:cs="Calibri Light"/>
-          <w:sz w:val="26"/>
-          <w:szCs w:val="26"/>
-          <w:lang w:val="en"/>
-        </w:rPr>
-        <w:t xml:space="preserve"> u koji se </w:t>
-      </w:r>
-      <w:proofErr w:type="spellStart"/>
-      <w:r>
-        <w:rPr>
-          <w:rFonts w:ascii="Calibri Light" w:hAnsi="Calibri Light" w:cs="Calibri Light"/>
-          <w:sz w:val="26"/>
-          <w:szCs w:val="26"/>
-          <w:lang w:val="en"/>
-        </w:rPr>
-        <w:t>dodaje</w:t>
-      </w:r>
-      <w:proofErr w:type="spellEnd"/>
-      <w:r>
-        <w:rPr>
-          <w:rFonts w:ascii="Calibri Light" w:hAnsi="Calibri Light" w:cs="Calibri Light"/>
-          <w:sz w:val="26"/>
-          <w:szCs w:val="26"/>
-          <w:lang w:val="en"/>
-        </w:rPr>
-        <w:t xml:space="preserve">, </w:t>
-      </w:r>
-      <w:proofErr w:type="spellStart"/>
-      <w:r>
-        <w:rPr>
-          <w:rFonts w:ascii="Calibri Light" w:hAnsi="Calibri Light" w:cs="Calibri Light"/>
-          <w:sz w:val="26"/>
-          <w:szCs w:val="26"/>
-          <w:lang w:val="en"/>
-        </w:rPr>
-        <w:t>čitamo</w:t>
-      </w:r>
-      <w:proofErr w:type="spellEnd"/>
-      <w:r>
-        <w:rPr>
-          <w:rFonts w:ascii="Calibri Light" w:hAnsi="Calibri Light" w:cs="Calibri Light"/>
-          <w:sz w:val="26"/>
-          <w:szCs w:val="26"/>
-          <w:lang w:val="en"/>
-        </w:rPr>
-        <w:t xml:space="preserve"> ga I </w:t>
-      </w:r>
-      <w:proofErr w:type="spellStart"/>
-      <w:r>
-        <w:rPr>
-          <w:rFonts w:ascii="Calibri Light" w:hAnsi="Calibri Light" w:cs="Calibri Light"/>
-          <w:sz w:val="26"/>
-          <w:szCs w:val="26"/>
-          <w:lang w:val="en"/>
-        </w:rPr>
-        <w:t>upisujemo</w:t>
-      </w:r>
-      <w:proofErr w:type="spellEnd"/>
-      <w:r>
-        <w:rPr>
-          <w:rFonts w:ascii="Calibri Light" w:hAnsi="Calibri Light" w:cs="Calibri Light"/>
-          <w:sz w:val="26"/>
-          <w:szCs w:val="26"/>
-          <w:lang w:val="en"/>
-        </w:rPr>
-        <w:t>.</w:t>
+      <w:r>
+        <w:rPr>
+          <w:rFonts w:ascii="Calibri Light" w:hAnsi="Calibri Light" w:cs="Calibri Light"/>
+          <w:sz w:val="26"/>
+          <w:szCs w:val="26"/>
+          <w:lang w:val="en"/>
+        </w:rPr>
+        <w:t>Nakon generisanja tokena I kreiranje sesije u koji se dodaje, čitamo ga I upisujemo.</w:t>
       </w:r>
     </w:p>
     <w:p>
@@ -3266,25 +1859,14 @@
           <w:lang w:val="en"/>
         </w:rPr>
       </w:pPr>
-      <w:proofErr w:type="spellStart"/>
-      <w:r>
-        <w:rPr>
-          <w:rFonts w:ascii="Calibri Light" w:hAnsi="Calibri Light" w:cs="Calibri Light"/>
-          <w:sz w:val="26"/>
-          <w:szCs w:val="26"/>
-          <w:lang w:val="en"/>
-        </w:rPr>
-        <w:t>Korak</w:t>
-      </w:r>
-      <w:proofErr w:type="spellEnd"/>
-      <w:r>
-        <w:rPr>
-          <w:rFonts w:ascii="Calibri Light" w:hAnsi="Calibri Light" w:cs="Calibri Light"/>
-          <w:sz w:val="26"/>
-          <w:szCs w:val="26"/>
-          <w:lang w:val="en"/>
-        </w:rPr>
-        <w:t xml:space="preserve"> 2</w:t>
+      <w:r>
+        <w:rPr>
+          <w:rFonts w:ascii="Calibri Light" w:hAnsi="Calibri Light" w:cs="Calibri Light"/>
+          <w:sz w:val="26"/>
+          <w:szCs w:val="26"/>
+          <w:lang w:val="en"/>
+        </w:rPr>
+        <w:t>Korak 2</w:t>
       </w:r>
     </w:p>
     <w:p>
@@ -3308,165 +1890,14 @@
           <w:lang w:val="en"/>
         </w:rPr>
       </w:pPr>
-      <w:proofErr w:type="spellStart"/>
-      <w:r>
-        <w:rPr>
-          <w:rFonts w:ascii="Calibri Light" w:hAnsi="Calibri Light" w:cs="Calibri Light"/>
-          <w:sz w:val="26"/>
-          <w:szCs w:val="26"/>
-          <w:lang w:val="en"/>
-        </w:rPr>
-        <w:t>Želimo</w:t>
-      </w:r>
-      <w:proofErr w:type="spellEnd"/>
-      <w:r>
-        <w:rPr>
-          <w:rFonts w:ascii="Calibri Light" w:hAnsi="Calibri Light" w:cs="Calibri Light"/>
-          <w:sz w:val="26"/>
-          <w:szCs w:val="26"/>
-          <w:lang w:val="en"/>
-        </w:rPr>
-        <w:t xml:space="preserve"> da </w:t>
-      </w:r>
-      <w:proofErr w:type="spellStart"/>
-      <w:r>
-        <w:rPr>
-          <w:rFonts w:ascii="Calibri Light" w:hAnsi="Calibri Light" w:cs="Calibri Light"/>
-          <w:sz w:val="26"/>
-          <w:szCs w:val="26"/>
-          <w:lang w:val="en"/>
-        </w:rPr>
-        <w:t>korisnik</w:t>
-      </w:r>
-      <w:proofErr w:type="spellEnd"/>
-      <w:r>
-        <w:rPr>
-          <w:rFonts w:ascii="Calibri Light" w:hAnsi="Calibri Light" w:cs="Calibri Light"/>
-          <w:sz w:val="26"/>
-          <w:szCs w:val="26"/>
-          <w:lang w:val="en"/>
-        </w:rPr>
-        <w:t xml:space="preserve"> </w:t>
-      </w:r>
-      <w:proofErr w:type="spellStart"/>
-      <w:r>
-        <w:rPr>
-          <w:rFonts w:ascii="Calibri Light" w:hAnsi="Calibri Light" w:cs="Calibri Light"/>
-          <w:sz w:val="26"/>
-          <w:szCs w:val="26"/>
-          <w:lang w:val="en"/>
-        </w:rPr>
-        <w:t>svaki</w:t>
-      </w:r>
-      <w:proofErr w:type="spellEnd"/>
-      <w:r>
-        <w:rPr>
-          <w:rFonts w:ascii="Calibri Light" w:hAnsi="Calibri Light" w:cs="Calibri Light"/>
-          <w:sz w:val="26"/>
-          <w:szCs w:val="26"/>
-          <w:lang w:val="en"/>
-        </w:rPr>
-        <w:t xml:space="preserve"> put </w:t>
-      </w:r>
-      <w:proofErr w:type="spellStart"/>
-      <w:r>
-        <w:rPr>
-          <w:rFonts w:ascii="Calibri Light" w:hAnsi="Calibri Light" w:cs="Calibri Light"/>
-          <w:sz w:val="26"/>
-          <w:szCs w:val="26"/>
-          <w:lang w:val="en"/>
-        </w:rPr>
-        <w:t>kada</w:t>
-      </w:r>
-      <w:proofErr w:type="spellEnd"/>
-      <w:r>
-        <w:rPr>
-          <w:rFonts w:ascii="Calibri Light" w:hAnsi="Calibri Light" w:cs="Calibri Light"/>
-          <w:sz w:val="26"/>
-          <w:szCs w:val="26"/>
-          <w:lang w:val="en"/>
-        </w:rPr>
-        <w:t xml:space="preserve"> </w:t>
-      </w:r>
-      <w:proofErr w:type="spellStart"/>
-      <w:r>
-        <w:rPr>
-          <w:rFonts w:ascii="Calibri Light" w:hAnsi="Calibri Light" w:cs="Calibri Light"/>
-          <w:sz w:val="26"/>
-          <w:szCs w:val="26"/>
-          <w:lang w:val="en"/>
-        </w:rPr>
-        <w:t>šalje</w:t>
-      </w:r>
-      <w:proofErr w:type="spellEnd"/>
-      <w:r>
-        <w:rPr>
-          <w:rFonts w:ascii="Calibri Light" w:hAnsi="Calibri Light" w:cs="Calibri Light"/>
-          <w:sz w:val="26"/>
-          <w:szCs w:val="26"/>
-          <w:lang w:val="en"/>
-        </w:rPr>
-        <w:t xml:space="preserve"> </w:t>
-      </w:r>
-      <w:proofErr w:type="spellStart"/>
-      <w:r>
-        <w:rPr>
-          <w:rFonts w:ascii="Calibri Light" w:hAnsi="Calibri Light" w:cs="Calibri Light"/>
-          <w:sz w:val="26"/>
-          <w:szCs w:val="26"/>
-          <w:lang w:val="en"/>
-        </w:rPr>
-        <w:t>zahtev</w:t>
-      </w:r>
-      <w:proofErr w:type="spellEnd"/>
-      <w:r>
-        <w:rPr>
-          <w:rFonts w:ascii="Calibri Light" w:hAnsi="Calibri Light" w:cs="Calibri Light"/>
-          <w:sz w:val="26"/>
-          <w:szCs w:val="26"/>
-          <w:lang w:val="en"/>
-        </w:rPr>
-        <w:t xml:space="preserve">, on </w:t>
-      </w:r>
-      <w:proofErr w:type="spellStart"/>
-      <w:r>
-        <w:rPr>
-          <w:rFonts w:ascii="Calibri Light" w:hAnsi="Calibri Light" w:cs="Calibri Light"/>
-          <w:sz w:val="26"/>
-          <w:szCs w:val="26"/>
-          <w:lang w:val="en"/>
-        </w:rPr>
-        <w:t>sadrži</w:t>
-      </w:r>
-      <w:proofErr w:type="spellEnd"/>
-      <w:r>
-        <w:rPr>
-          <w:rFonts w:ascii="Calibri Light" w:hAnsi="Calibri Light" w:cs="Calibri Light"/>
-          <w:sz w:val="26"/>
-          <w:szCs w:val="26"/>
-          <w:lang w:val="en"/>
-        </w:rPr>
-        <w:t xml:space="preserve"> token koji ga </w:t>
-      </w:r>
-      <w:proofErr w:type="spellStart"/>
-      <w:r>
-        <w:rPr>
-          <w:rFonts w:ascii="Calibri Light" w:hAnsi="Calibri Light" w:cs="Calibri Light"/>
-          <w:sz w:val="26"/>
-          <w:szCs w:val="26"/>
-          <w:lang w:val="en"/>
-        </w:rPr>
-        <w:t>verifikuje</w:t>
-      </w:r>
-      <w:proofErr w:type="spellEnd"/>
-      <w:r>
-        <w:rPr>
-          <w:rFonts w:ascii="Calibri Light" w:hAnsi="Calibri Light" w:cs="Calibri Light"/>
-          <w:sz w:val="26"/>
-          <w:szCs w:val="26"/>
-          <w:lang w:val="en"/>
-        </w:rPr>
-        <w:t>.</w:t>
+      <w:r>
+        <w:rPr>
+          <w:rFonts w:ascii="Calibri Light" w:hAnsi="Calibri Light" w:cs="Calibri Light"/>
+          <w:sz w:val="26"/>
+          <w:szCs w:val="26"/>
+          <w:lang w:val="en"/>
+        </w:rPr>
+        <w:t>Želimo da korisnik svaki put kada šalje zahtev, on sadrži token koji ga verifikuje.</w:t>
       </w:r>
     </w:p>
     <w:p>
@@ -3479,85 +1910,14 @@
           <w:lang w:val="en"/>
         </w:rPr>
       </w:pPr>
-      <w:proofErr w:type="spellStart"/>
-      <w:r>
-        <w:rPr>
-          <w:rFonts w:ascii="Calibri Light" w:hAnsi="Calibri Light" w:cs="Calibri Light"/>
-          <w:sz w:val="26"/>
-          <w:szCs w:val="26"/>
-          <w:lang w:val="en"/>
-        </w:rPr>
-        <w:t>Ubacujemo</w:t>
-      </w:r>
-      <w:proofErr w:type="spellEnd"/>
-      <w:r>
-        <w:rPr>
-          <w:rFonts w:ascii="Calibri Light" w:hAnsi="Calibri Light" w:cs="Calibri Light"/>
-          <w:sz w:val="26"/>
-          <w:szCs w:val="26"/>
-          <w:lang w:val="en"/>
-        </w:rPr>
-        <w:t xml:space="preserve"> ga </w:t>
-      </w:r>
-      <w:proofErr w:type="spellStart"/>
-      <w:r>
-        <w:rPr>
-          <w:rFonts w:ascii="Calibri Light" w:hAnsi="Calibri Light" w:cs="Calibri Light"/>
-          <w:sz w:val="26"/>
-          <w:szCs w:val="26"/>
-          <w:lang w:val="en"/>
-        </w:rPr>
-        <w:t>kao</w:t>
-      </w:r>
-      <w:proofErr w:type="spellEnd"/>
-      <w:r>
-        <w:rPr>
-          <w:rFonts w:ascii="Calibri Light" w:hAnsi="Calibri Light" w:cs="Calibri Light"/>
-          <w:sz w:val="26"/>
-          <w:szCs w:val="26"/>
-          <w:lang w:val="en"/>
-        </w:rPr>
-        <w:t xml:space="preserve"> </w:t>
-      </w:r>
-      <w:proofErr w:type="spellStart"/>
-      <w:r>
-        <w:rPr>
-          <w:rFonts w:ascii="Calibri Light" w:hAnsi="Calibri Light" w:cs="Calibri Light"/>
-          <w:sz w:val="26"/>
-          <w:szCs w:val="26"/>
-          <w:lang w:val="en"/>
-        </w:rPr>
-        <w:t>skriveno</w:t>
-      </w:r>
-      <w:proofErr w:type="spellEnd"/>
-      <w:r>
-        <w:rPr>
-          <w:rFonts w:ascii="Calibri Light" w:hAnsi="Calibri Light" w:cs="Calibri Light"/>
-          <w:sz w:val="26"/>
-          <w:szCs w:val="26"/>
-          <w:lang w:val="en"/>
-        </w:rPr>
-        <w:t xml:space="preserve"> polje </w:t>
-      </w:r>
-      <w:proofErr w:type="spellStart"/>
-      <w:r>
-        <w:rPr>
-          <w:rFonts w:ascii="Calibri Light" w:hAnsi="Calibri Light" w:cs="Calibri Light"/>
-          <w:sz w:val="26"/>
-          <w:szCs w:val="26"/>
-          <w:lang w:val="en"/>
-        </w:rPr>
-        <w:t>forme</w:t>
-      </w:r>
-      <w:proofErr w:type="spellEnd"/>
-      <w:r>
-        <w:rPr>
-          <w:rFonts w:ascii="Calibri Light" w:hAnsi="Calibri Light" w:cs="Calibri Light"/>
-          <w:sz w:val="26"/>
-          <w:szCs w:val="26"/>
-          <w:lang w:val="en"/>
-        </w:rPr>
-        <w:t>:</w:t>
+      <w:r>
+        <w:rPr>
+          <w:rFonts w:ascii="Calibri Light" w:hAnsi="Calibri Light" w:cs="Calibri Light"/>
+          <w:sz w:val="26"/>
+          <w:szCs w:val="26"/>
+          <w:lang w:val="en"/>
+        </w:rPr>
+        <w:t>Ubacujemo ga kao skriveno polje forme:</w:t>
       </w:r>
     </w:p>
     <w:p>
@@ -3636,25 +1996,14 @@
           <w:lang w:val="en"/>
         </w:rPr>
       </w:pPr>
-      <w:proofErr w:type="spellStart"/>
-      <w:r>
-        <w:rPr>
-          <w:rFonts w:ascii="Calibri Light" w:hAnsi="Calibri Light" w:cs="Calibri Light"/>
-          <w:sz w:val="26"/>
-          <w:szCs w:val="26"/>
-          <w:lang w:val="en"/>
-        </w:rPr>
-        <w:t>Korak</w:t>
-      </w:r>
-      <w:proofErr w:type="spellEnd"/>
-      <w:r>
-        <w:rPr>
-          <w:rFonts w:ascii="Calibri Light" w:hAnsi="Calibri Light" w:cs="Calibri Light"/>
-          <w:sz w:val="26"/>
-          <w:szCs w:val="26"/>
-          <w:lang w:val="en"/>
-        </w:rPr>
-        <w:t xml:space="preserve"> 3</w:t>
+      <w:r>
+        <w:rPr>
+          <w:rFonts w:ascii="Calibri Light" w:hAnsi="Calibri Light" w:cs="Calibri Light"/>
+          <w:sz w:val="26"/>
+          <w:szCs w:val="26"/>
+          <w:lang w:val="en"/>
+        </w:rPr>
+        <w:t>Korak 3</w:t>
       </w:r>
     </w:p>
     <w:p>
@@ -3683,151 +2032,7 @@
           <w:sz w:val="26"/>
           <w:szCs w:val="26"/>
         </w:rPr>
-        <w:t xml:space="preserve">Na </w:t>
-      </w:r>
-      <w:proofErr w:type="spellStart"/>
-      <w:r>
-        <w:rPr>
-          <w:rFonts w:ascii="Calibri Light" w:hAnsi="Calibri Light" w:cs="Calibri Light"/>
-          <w:sz w:val="26"/>
-          <w:szCs w:val="26"/>
-        </w:rPr>
-        <w:t>serverskoj</w:t>
-      </w:r>
-      <w:proofErr w:type="spellEnd"/>
-      <w:r>
-        <w:rPr>
-          <w:rFonts w:ascii="Calibri Light" w:hAnsi="Calibri Light" w:cs="Calibri Light"/>
-          <w:sz w:val="26"/>
-          <w:szCs w:val="26"/>
-        </w:rPr>
-        <w:t xml:space="preserve"> </w:t>
-      </w:r>
-      <w:proofErr w:type="spellStart"/>
-      <w:r>
-        <w:rPr>
-          <w:rFonts w:ascii="Calibri Light" w:hAnsi="Calibri Light" w:cs="Calibri Light"/>
-          <w:sz w:val="26"/>
-          <w:szCs w:val="26"/>
-        </w:rPr>
-        <w:t>strani</w:t>
-      </w:r>
-      <w:proofErr w:type="spellEnd"/>
-      <w:r>
-        <w:rPr>
-          <w:rFonts w:ascii="Calibri Light" w:hAnsi="Calibri Light" w:cs="Calibri Light"/>
-          <w:sz w:val="26"/>
-          <w:szCs w:val="26"/>
-        </w:rPr>
-        <w:t xml:space="preserve"> </w:t>
-      </w:r>
-      <w:proofErr w:type="spellStart"/>
-      <w:r>
-        <w:rPr>
-          <w:rFonts w:ascii="Calibri Light" w:hAnsi="Calibri Light" w:cs="Calibri Light"/>
-          <w:sz w:val="26"/>
-          <w:szCs w:val="26"/>
-        </w:rPr>
-        <w:t>uporedjujemo</w:t>
-      </w:r>
-      <w:proofErr w:type="spellEnd"/>
-      <w:r>
-        <w:rPr>
-          <w:rFonts w:ascii="Calibri Light" w:hAnsi="Calibri Light" w:cs="Calibri Light"/>
-          <w:sz w:val="26"/>
-          <w:szCs w:val="26"/>
-        </w:rPr>
-        <w:t xml:space="preserve"> token </w:t>
-      </w:r>
-      <w:proofErr w:type="spellStart"/>
-      <w:r>
-        <w:rPr>
-          <w:rFonts w:ascii="Calibri Light" w:hAnsi="Calibri Light" w:cs="Calibri Light"/>
-          <w:sz w:val="26"/>
-          <w:szCs w:val="26"/>
-        </w:rPr>
-        <w:t>sesije</w:t>
-      </w:r>
-      <w:proofErr w:type="spellEnd"/>
-      <w:r>
-        <w:rPr>
-          <w:rFonts w:ascii="Calibri Light" w:hAnsi="Calibri Light" w:cs="Calibri Light"/>
-          <w:sz w:val="26"/>
-          <w:szCs w:val="26"/>
-        </w:rPr>
-        <w:t xml:space="preserve"> </w:t>
-      </w:r>
-      <w:proofErr w:type="spellStart"/>
-      <w:r>
-        <w:rPr>
-          <w:rFonts w:ascii="Calibri Light" w:hAnsi="Calibri Light" w:cs="Calibri Light"/>
-          <w:sz w:val="26"/>
-          <w:szCs w:val="26"/>
-        </w:rPr>
-        <w:t>sa</w:t>
-      </w:r>
-      <w:proofErr w:type="spellEnd"/>
-      <w:r>
-        <w:rPr>
-          <w:rFonts w:ascii="Calibri Light" w:hAnsi="Calibri Light" w:cs="Calibri Light"/>
-          <w:sz w:val="26"/>
-          <w:szCs w:val="26"/>
-        </w:rPr>
-        <w:t xml:space="preserve"> </w:t>
-      </w:r>
-      <w:proofErr w:type="spellStart"/>
-      <w:r>
-        <w:rPr>
-          <w:rFonts w:ascii="Calibri Light" w:hAnsi="Calibri Light" w:cs="Calibri Light"/>
-          <w:sz w:val="26"/>
-          <w:szCs w:val="26"/>
-        </w:rPr>
-        <w:t>onim</w:t>
-      </w:r>
-      <w:proofErr w:type="spellEnd"/>
-      <w:r>
-        <w:rPr>
-          <w:rFonts w:ascii="Calibri Light" w:hAnsi="Calibri Light" w:cs="Calibri Light"/>
-          <w:sz w:val="26"/>
-          <w:szCs w:val="26"/>
-        </w:rPr>
-        <w:t xml:space="preserve"> u </w:t>
-      </w:r>
-      <w:proofErr w:type="spellStart"/>
-      <w:r>
-        <w:rPr>
-          <w:rFonts w:ascii="Calibri Light" w:hAnsi="Calibri Light" w:cs="Calibri Light"/>
-          <w:sz w:val="26"/>
-          <w:szCs w:val="26"/>
-        </w:rPr>
-        <w:t>poslatoj</w:t>
-      </w:r>
-      <w:proofErr w:type="spellEnd"/>
-      <w:r>
-        <w:rPr>
-          <w:rFonts w:ascii="Calibri Light" w:hAnsi="Calibri Light" w:cs="Calibri Light"/>
-          <w:sz w:val="26"/>
-          <w:szCs w:val="26"/>
-        </w:rPr>
-        <w:t xml:space="preserve"> </w:t>
-      </w:r>
-      <w:proofErr w:type="spellStart"/>
-      <w:r>
-        <w:rPr>
-          <w:rFonts w:ascii="Calibri Light" w:hAnsi="Calibri Light" w:cs="Calibri Light"/>
-          <w:sz w:val="26"/>
-          <w:szCs w:val="26"/>
-        </w:rPr>
-        <w:t>formi</w:t>
-      </w:r>
-      <w:proofErr w:type="spellEnd"/>
-      <w:r>
-        <w:rPr>
-          <w:rFonts w:ascii="Calibri Light" w:hAnsi="Calibri Light" w:cs="Calibri Light"/>
-          <w:sz w:val="26"/>
-          <w:szCs w:val="26"/>
-        </w:rPr>
-        <w:t>:</w:t>
+        <w:t>Na serverskoj strani uporedjujemo token sesije sa onim u poslatoj formi:</w:t>
       </w:r>
     </w:p>
     <w:p>
@@ -3923,14 +2128,12 @@
           <w:color w:val="2E5395"/>
         </w:rPr>
       </w:pPr>
-      <w:proofErr w:type="spellStart"/>
       <w:r>
         <w:rPr>
           <w:color w:val="2E5395"/>
         </w:rPr>
         <w:t>Rukovanje</w:t>
       </w:r>
-      <w:proofErr w:type="spellEnd"/>
       <w:r>
         <w:rPr>
           <w:color w:val="2E5395"/>
@@ -3938,14 +2141,12 @@
         </w:rPr>
         <w:t xml:space="preserve"> </w:t>
       </w:r>
-      <w:proofErr w:type="spellStart"/>
       <w:r>
         <w:rPr>
           <w:color w:val="2E5395"/>
         </w:rPr>
         <w:t>izuzecima</w:t>
       </w:r>
-      <w:proofErr w:type="spellEnd"/>
       <w:r>
         <w:rPr>
           <w:color w:val="2E5395"/>
@@ -3953,14 +2154,12 @@
         </w:rPr>
         <w:t xml:space="preserve"> </w:t>
       </w:r>
-      <w:proofErr w:type="spellStart"/>
       <w:r>
         <w:rPr>
           <w:color w:val="2E5395"/>
         </w:rPr>
         <w:t>i</w:t>
       </w:r>
-      <w:proofErr w:type="spellEnd"/>
       <w:r>
         <w:rPr>
           <w:color w:val="2E5395"/>
@@ -3968,14 +2167,12 @@
         </w:rPr>
         <w:t xml:space="preserve"> </w:t>
       </w:r>
-      <w:proofErr w:type="spellStart"/>
       <w:r>
         <w:rPr>
           <w:color w:val="2E5395"/>
         </w:rPr>
         <w:t>logovanje</w:t>
       </w:r>
-      <w:proofErr w:type="spellEnd"/>
     </w:p>
     <w:p/>
     <w:p>
@@ -3984,35 +2181,9 @@
           <w:lang w:val="sr-Latn-RS"/>
         </w:rPr>
       </w:pPr>
-      <w:proofErr w:type="spellStart"/>
-      <w:r>
-        <w:t>Dodajemo</w:t>
-      </w:r>
-      <w:proofErr w:type="spellEnd"/>
-      <w:r>
-        <w:t xml:space="preserve"> </w:t>
-      </w:r>
-      <w:proofErr w:type="spellStart"/>
-      <w:r>
-        <w:t>logove</w:t>
-      </w:r>
-      <w:proofErr w:type="spellEnd"/>
-      <w:r>
-        <w:t xml:space="preserve"> </w:t>
-      </w:r>
-      <w:proofErr w:type="spellStart"/>
-      <w:r>
-        <w:t>na</w:t>
-      </w:r>
-      <w:proofErr w:type="spellEnd"/>
-      <w:r>
-        <w:t xml:space="preserve"> </w:t>
-      </w:r>
-      <w:proofErr w:type="spellStart"/>
-      <w:r>
-        <w:t>slede</w:t>
-      </w:r>
-      <w:proofErr w:type="spellEnd"/>
+      <w:r>
+        <w:t>Dodajemo logove na slede</w:t>
+      </w:r>
       <w:r>
         <w:rPr>
           <w:lang w:val="sr-Latn-RS"/>
@@ -4925,7 +3096,6 @@
           </w14:textOutline>
         </w:rPr>
       </w:pPr>
-      <w:proofErr w:type="spellStart"/>
       <w:r>
         <w:rPr>
           <w:rFonts w:ascii="Calibri Light" w:hAnsi="Calibri Light" w:cs="Calibri Light"/>
@@ -4943,14 +3113,15 @@
             <w14:round/>
           </w14:textOutline>
         </w:rPr>
-        <w:t>Sigurnosno</w:t>
-      </w:r>
-      <w:proofErr w:type="spellEnd"/>
-      <w:r>
-        <w:rPr>
-          <w:rFonts w:ascii="Calibri Light" w:hAnsi="Calibri Light" w:cs="Calibri Light"/>
-          <w:sz w:val="24"/>
-          <w:szCs w:val="24"/>
+        <w:t>Sigurnosno osetljive operacija koje želimo da “auditujemo” kako bi bile neporecive:</w:t>
+      </w:r>
+    </w:p>
+    <w:p>
+      <w:pPr>
+        <w:rPr>
+          <w:rFonts w:ascii="Calibri Light" w:hAnsi="Calibri Light" w:cs="Calibri Light"/>
+          <w:sz w:val="26"/>
+          <w:szCs w:val="26"/>
           <w:lang w:val="en"/>
           <w14:shadow w14:blurRad="38100" w14:dist="19050" w14:dir="2700000" w14:sx="100000" w14:sy="100000" w14:kx="0" w14:ky="0" w14:algn="tl">
             <w14:schemeClr w14:val="dk1">
@@ -4963,14 +3134,16 @@
             <w14:round/>
           </w14:textOutline>
         </w:rPr>
-        <w:t xml:space="preserve"> </w:t>
-      </w:r>
-      <w:proofErr w:type="spellStart"/>
-      <w:r>
-        <w:rPr>
-          <w:rFonts w:ascii="Calibri Light" w:hAnsi="Calibri Light" w:cs="Calibri Light"/>
-          <w:sz w:val="24"/>
-          <w:szCs w:val="24"/>
+      </w:pPr>
+    </w:p>
+    <w:p>
+      <w:pPr>
+        <w:rPr>
+          <w:rFonts w:ascii="Calibri Light" w:hAnsi="Calibri Light" w:cs="Calibri Light"/>
+          <w:b/>
+          <w:bCs/>
+          <w:sz w:val="26"/>
+          <w:szCs w:val="26"/>
           <w:lang w:val="en"/>
           <w14:shadow w14:blurRad="38100" w14:dist="19050" w14:dir="2700000" w14:sx="100000" w14:sy="100000" w14:kx="0" w14:ky="0" w14:algn="tl">
             <w14:schemeClr w14:val="dk1">
@@ -4983,14 +3156,14 @@
             <w14:round/>
           </w14:textOutline>
         </w:rPr>
-        <w:t>osetljive</w:t>
-      </w:r>
-      <w:proofErr w:type="spellEnd"/>
-      <w:r>
-        <w:rPr>
-          <w:rFonts w:ascii="Calibri Light" w:hAnsi="Calibri Light" w:cs="Calibri Light"/>
-          <w:sz w:val="24"/>
-          <w:szCs w:val="24"/>
+      </w:pPr>
+      <w:r>
+        <w:rPr>
+          <w:rFonts w:ascii="Calibri Light" w:hAnsi="Calibri Light" w:cs="Calibri Light"/>
+          <w:b/>
+          <w:bCs/>
+          <w:sz w:val="26"/>
+          <w:szCs w:val="26"/>
           <w:lang w:val="en"/>
           <w14:shadow w14:blurRad="38100" w14:dist="19050" w14:dir="2700000" w14:sx="100000" w14:sy="100000" w14:kx="0" w14:ky="0" w14:algn="tl">
             <w14:schemeClr w14:val="dk1">
@@ -5003,357 +3176,8 @@
             <w14:round/>
           </w14:textOutline>
         </w:rPr>
-        <w:t xml:space="preserve"> </w:t>
-      </w:r>
-      <w:proofErr w:type="spellStart"/>
-      <w:r>
-        <w:rPr>
-          <w:rFonts w:ascii="Calibri Light" w:hAnsi="Calibri Light" w:cs="Calibri Light"/>
-          <w:sz w:val="24"/>
-          <w:szCs w:val="24"/>
-          <w:lang w:val="en"/>
-          <w14:shadow w14:blurRad="38100" w14:dist="19050" w14:dir="2700000" w14:sx="100000" w14:sy="100000" w14:kx="0" w14:ky="0" w14:algn="tl">
-            <w14:schemeClr w14:val="dk1">
-              <w14:alpha w14:val="60000"/>
-            </w14:schemeClr>
-          </w14:shadow>
-          <w14:textOutline w14:w="0" w14:cap="flat" w14:cmpd="sng" w14:algn="ctr">
-            <w14:noFill/>
-            <w14:prstDash w14:val="solid"/>
-            <w14:round/>
-          </w14:textOutline>
-        </w:rPr>
-        <w:t>operacija</w:t>
-      </w:r>
-      <w:proofErr w:type="spellEnd"/>
-      <w:r>
-        <w:rPr>
-          <w:rFonts w:ascii="Calibri Light" w:hAnsi="Calibri Light" w:cs="Calibri Light"/>
-          <w:sz w:val="24"/>
-          <w:szCs w:val="24"/>
-          <w:lang w:val="en"/>
-          <w14:shadow w14:blurRad="38100" w14:dist="19050" w14:dir="2700000" w14:sx="100000" w14:sy="100000" w14:kx="0" w14:ky="0" w14:algn="tl">
-            <w14:schemeClr w14:val="dk1">
-              <w14:alpha w14:val="60000"/>
-            </w14:schemeClr>
-          </w14:shadow>
-          <w14:textOutline w14:w="0" w14:cap="flat" w14:cmpd="sng" w14:algn="ctr">
-            <w14:noFill/>
-            <w14:prstDash w14:val="solid"/>
-            <w14:round/>
-          </w14:textOutline>
-        </w:rPr>
-        <w:t xml:space="preserve"> </w:t>
-      </w:r>
-      <w:proofErr w:type="spellStart"/>
-      <w:r>
-        <w:rPr>
-          <w:rFonts w:ascii="Calibri Light" w:hAnsi="Calibri Light" w:cs="Calibri Light"/>
-          <w:sz w:val="24"/>
-          <w:szCs w:val="24"/>
-          <w:lang w:val="en"/>
-          <w14:shadow w14:blurRad="38100" w14:dist="19050" w14:dir="2700000" w14:sx="100000" w14:sy="100000" w14:kx="0" w14:ky="0" w14:algn="tl">
-            <w14:schemeClr w14:val="dk1">
-              <w14:alpha w14:val="60000"/>
-            </w14:schemeClr>
-          </w14:shadow>
-          <w14:textOutline w14:w="0" w14:cap="flat" w14:cmpd="sng" w14:algn="ctr">
-            <w14:noFill/>
-            <w14:prstDash w14:val="solid"/>
-            <w14:round/>
-          </w14:textOutline>
-        </w:rPr>
-        <w:t>koje</w:t>
-      </w:r>
-      <w:proofErr w:type="spellEnd"/>
-      <w:r>
-        <w:rPr>
-          <w:rFonts w:ascii="Calibri Light" w:hAnsi="Calibri Light" w:cs="Calibri Light"/>
-          <w:sz w:val="24"/>
-          <w:szCs w:val="24"/>
-          <w:lang w:val="en"/>
-          <w14:shadow w14:blurRad="38100" w14:dist="19050" w14:dir="2700000" w14:sx="100000" w14:sy="100000" w14:kx="0" w14:ky="0" w14:algn="tl">
-            <w14:schemeClr w14:val="dk1">
-              <w14:alpha w14:val="60000"/>
-            </w14:schemeClr>
-          </w14:shadow>
-          <w14:textOutline w14:w="0" w14:cap="flat" w14:cmpd="sng" w14:algn="ctr">
-            <w14:noFill/>
-            <w14:prstDash w14:val="solid"/>
-            <w14:round/>
-          </w14:textOutline>
-        </w:rPr>
-        <w:t xml:space="preserve"> </w:t>
-      </w:r>
-      <w:proofErr w:type="spellStart"/>
-      <w:r>
-        <w:rPr>
-          <w:rFonts w:ascii="Calibri Light" w:hAnsi="Calibri Light" w:cs="Calibri Light"/>
-          <w:sz w:val="24"/>
-          <w:szCs w:val="24"/>
-          <w:lang w:val="en"/>
-          <w14:shadow w14:blurRad="38100" w14:dist="19050" w14:dir="2700000" w14:sx="100000" w14:sy="100000" w14:kx="0" w14:ky="0" w14:algn="tl">
-            <w14:schemeClr w14:val="dk1">
-              <w14:alpha w14:val="60000"/>
-            </w14:schemeClr>
-          </w14:shadow>
-          <w14:textOutline w14:w="0" w14:cap="flat" w14:cmpd="sng" w14:algn="ctr">
-            <w14:noFill/>
-            <w14:prstDash w14:val="solid"/>
-            <w14:round/>
-          </w14:textOutline>
-        </w:rPr>
-        <w:t>želimo</w:t>
-      </w:r>
-      <w:proofErr w:type="spellEnd"/>
-      <w:r>
-        <w:rPr>
-          <w:rFonts w:ascii="Calibri Light" w:hAnsi="Calibri Light" w:cs="Calibri Light"/>
-          <w:sz w:val="24"/>
-          <w:szCs w:val="24"/>
-          <w:lang w:val="en"/>
-          <w14:shadow w14:blurRad="38100" w14:dist="19050" w14:dir="2700000" w14:sx="100000" w14:sy="100000" w14:kx="0" w14:ky="0" w14:algn="tl">
-            <w14:schemeClr w14:val="dk1">
-              <w14:alpha w14:val="60000"/>
-            </w14:schemeClr>
-          </w14:shadow>
-          <w14:textOutline w14:w="0" w14:cap="flat" w14:cmpd="sng" w14:algn="ctr">
-            <w14:noFill/>
-            <w14:prstDash w14:val="solid"/>
-            <w14:round/>
-          </w14:textOutline>
-        </w:rPr>
-        <w:t xml:space="preserve"> da “</w:t>
-      </w:r>
-      <w:proofErr w:type="spellStart"/>
-      <w:r>
-        <w:rPr>
-          <w:rFonts w:ascii="Calibri Light" w:hAnsi="Calibri Light" w:cs="Calibri Light"/>
-          <w:sz w:val="24"/>
-          <w:szCs w:val="24"/>
-          <w:lang w:val="en"/>
-          <w14:shadow w14:blurRad="38100" w14:dist="19050" w14:dir="2700000" w14:sx="100000" w14:sy="100000" w14:kx="0" w14:ky="0" w14:algn="tl">
-            <w14:schemeClr w14:val="dk1">
-              <w14:alpha w14:val="60000"/>
-            </w14:schemeClr>
-          </w14:shadow>
-          <w14:textOutline w14:w="0" w14:cap="flat" w14:cmpd="sng" w14:algn="ctr">
-            <w14:noFill/>
-            <w14:prstDash w14:val="solid"/>
-            <w14:round/>
-          </w14:textOutline>
-        </w:rPr>
-        <w:t>auditujemo</w:t>
-      </w:r>
-      <w:proofErr w:type="spellEnd"/>
-      <w:r>
-        <w:rPr>
-          <w:rFonts w:ascii="Calibri Light" w:hAnsi="Calibri Light" w:cs="Calibri Light"/>
-          <w:sz w:val="24"/>
-          <w:szCs w:val="24"/>
-          <w:lang w:val="en"/>
-          <w14:shadow w14:blurRad="38100" w14:dist="19050" w14:dir="2700000" w14:sx="100000" w14:sy="100000" w14:kx="0" w14:ky="0" w14:algn="tl">
-            <w14:schemeClr w14:val="dk1">
-              <w14:alpha w14:val="60000"/>
-            </w14:schemeClr>
-          </w14:shadow>
-          <w14:textOutline w14:w="0" w14:cap="flat" w14:cmpd="sng" w14:algn="ctr">
-            <w14:noFill/>
-            <w14:prstDash w14:val="solid"/>
-            <w14:round/>
-          </w14:textOutline>
-        </w:rPr>
-        <w:t xml:space="preserve">” </w:t>
-      </w:r>
-      <w:proofErr w:type="spellStart"/>
-      <w:r>
-        <w:rPr>
-          <w:rFonts w:ascii="Calibri Light" w:hAnsi="Calibri Light" w:cs="Calibri Light"/>
-          <w:sz w:val="24"/>
-          <w:szCs w:val="24"/>
-          <w:lang w:val="en"/>
-          <w14:shadow w14:blurRad="38100" w14:dist="19050" w14:dir="2700000" w14:sx="100000" w14:sy="100000" w14:kx="0" w14:ky="0" w14:algn="tl">
-            <w14:schemeClr w14:val="dk1">
-              <w14:alpha w14:val="60000"/>
-            </w14:schemeClr>
-          </w14:shadow>
-          <w14:textOutline w14:w="0" w14:cap="flat" w14:cmpd="sng" w14:algn="ctr">
-            <w14:noFill/>
-            <w14:prstDash w14:val="solid"/>
-            <w14:round/>
-          </w14:textOutline>
-        </w:rPr>
-        <w:t>kako</w:t>
-      </w:r>
-      <w:proofErr w:type="spellEnd"/>
-      <w:r>
-        <w:rPr>
-          <w:rFonts w:ascii="Calibri Light" w:hAnsi="Calibri Light" w:cs="Calibri Light"/>
-          <w:sz w:val="24"/>
-          <w:szCs w:val="24"/>
-          <w:lang w:val="en"/>
-          <w14:shadow w14:blurRad="38100" w14:dist="19050" w14:dir="2700000" w14:sx="100000" w14:sy="100000" w14:kx="0" w14:ky="0" w14:algn="tl">
-            <w14:schemeClr w14:val="dk1">
-              <w14:alpha w14:val="60000"/>
-            </w14:schemeClr>
-          </w14:shadow>
-          <w14:textOutline w14:w="0" w14:cap="flat" w14:cmpd="sng" w14:algn="ctr">
-            <w14:noFill/>
-            <w14:prstDash w14:val="solid"/>
-            <w14:round/>
-          </w14:textOutline>
-        </w:rPr>
-        <w:t xml:space="preserve"> bi bile </w:t>
-      </w:r>
-      <w:proofErr w:type="spellStart"/>
-      <w:r>
-        <w:rPr>
-          <w:rFonts w:ascii="Calibri Light" w:hAnsi="Calibri Light" w:cs="Calibri Light"/>
-          <w:sz w:val="24"/>
-          <w:szCs w:val="24"/>
-          <w:lang w:val="en"/>
-          <w14:shadow w14:blurRad="38100" w14:dist="19050" w14:dir="2700000" w14:sx="100000" w14:sy="100000" w14:kx="0" w14:ky="0" w14:algn="tl">
-            <w14:schemeClr w14:val="dk1">
-              <w14:alpha w14:val="60000"/>
-            </w14:schemeClr>
-          </w14:shadow>
-          <w14:textOutline w14:w="0" w14:cap="flat" w14:cmpd="sng" w14:algn="ctr">
-            <w14:noFill/>
-            <w14:prstDash w14:val="solid"/>
-            <w14:round/>
-          </w14:textOutline>
-        </w:rPr>
-        <w:t>neporecive</w:t>
-      </w:r>
-      <w:proofErr w:type="spellEnd"/>
-      <w:r>
-        <w:rPr>
-          <w:rFonts w:ascii="Calibri Light" w:hAnsi="Calibri Light" w:cs="Calibri Light"/>
-          <w:sz w:val="24"/>
-          <w:szCs w:val="24"/>
-          <w:lang w:val="en"/>
-          <w14:shadow w14:blurRad="38100" w14:dist="19050" w14:dir="2700000" w14:sx="100000" w14:sy="100000" w14:kx="0" w14:ky="0" w14:algn="tl">
-            <w14:schemeClr w14:val="dk1">
-              <w14:alpha w14:val="60000"/>
-            </w14:schemeClr>
-          </w14:shadow>
-          <w14:textOutline w14:w="0" w14:cap="flat" w14:cmpd="sng" w14:algn="ctr">
-            <w14:noFill/>
-            <w14:prstDash w14:val="solid"/>
-            <w14:round/>
-          </w14:textOutline>
-        </w:rPr>
-        <w:t>:</w:t>
-      </w:r>
-    </w:p>
-    <w:p>
-      <w:pPr>
-        <w:rPr>
-          <w:rFonts w:ascii="Calibri Light" w:hAnsi="Calibri Light" w:cs="Calibri Light"/>
-          <w:sz w:val="26"/>
-          <w:szCs w:val="26"/>
-          <w:lang w:val="en"/>
-          <w14:shadow w14:blurRad="38100" w14:dist="19050" w14:dir="2700000" w14:sx="100000" w14:sy="100000" w14:kx="0" w14:ky="0" w14:algn="tl">
-            <w14:schemeClr w14:val="dk1">
-              <w14:alpha w14:val="60000"/>
-            </w14:schemeClr>
-          </w14:shadow>
-          <w14:textOutline w14:w="0" w14:cap="flat" w14:cmpd="sng" w14:algn="ctr">
-            <w14:noFill/>
-            <w14:prstDash w14:val="solid"/>
-            <w14:round/>
-          </w14:textOutline>
-        </w:rPr>
-      </w:pPr>
-    </w:p>
-    <w:p>
-      <w:pPr>
-        <w:rPr>
-          <w:rFonts w:ascii="Calibri Light" w:hAnsi="Calibri Light" w:cs="Calibri Light"/>
-          <w:b/>
-          <w:bCs/>
-          <w:sz w:val="26"/>
-          <w:szCs w:val="26"/>
-          <w:lang w:val="en"/>
-          <w14:shadow w14:blurRad="38100" w14:dist="19050" w14:dir="2700000" w14:sx="100000" w14:sy="100000" w14:kx="0" w14:ky="0" w14:algn="tl">
-            <w14:schemeClr w14:val="dk1">
-              <w14:alpha w14:val="60000"/>
-            </w14:schemeClr>
-          </w14:shadow>
-          <w14:textOutline w14:w="0" w14:cap="flat" w14:cmpd="sng" w14:algn="ctr">
-            <w14:noFill/>
-            <w14:prstDash w14:val="solid"/>
-            <w14:round/>
-          </w14:textOutline>
-        </w:rPr>
-      </w:pPr>
-      <w:proofErr w:type="spellStart"/>
-      <w:r>
-        <w:rPr>
-          <w:rFonts w:ascii="Calibri Light" w:hAnsi="Calibri Light" w:cs="Calibri Light"/>
-          <w:b/>
-          <w:bCs/>
-          <w:sz w:val="26"/>
-          <w:szCs w:val="26"/>
-          <w:lang w:val="en"/>
-          <w14:shadow w14:blurRad="38100" w14:dist="19050" w14:dir="2700000" w14:sx="100000" w14:sy="100000" w14:kx="0" w14:ky="0" w14:algn="tl">
-            <w14:schemeClr w14:val="dk1">
-              <w14:alpha w14:val="60000"/>
-            </w14:schemeClr>
-          </w14:shadow>
-          <w14:textOutline w14:w="0" w14:cap="flat" w14:cmpd="sng" w14:algn="ctr">
-            <w14:noFill/>
-            <w14:prstDash w14:val="solid"/>
-            <w14:round/>
-          </w14:textOutline>
-        </w:rPr>
-        <w:t>Prijava</w:t>
-      </w:r>
-      <w:proofErr w:type="spellEnd"/>
-      <w:r>
-        <w:rPr>
-          <w:rFonts w:ascii="Calibri Light" w:hAnsi="Calibri Light" w:cs="Calibri Light"/>
-          <w:b/>
-          <w:bCs/>
-          <w:sz w:val="26"/>
-          <w:szCs w:val="26"/>
-          <w:lang w:val="en"/>
-          <w14:shadow w14:blurRad="38100" w14:dist="19050" w14:dir="2700000" w14:sx="100000" w14:sy="100000" w14:kx="0" w14:ky="0" w14:algn="tl">
-            <w14:schemeClr w14:val="dk1">
-              <w14:alpha w14:val="60000"/>
-            </w14:schemeClr>
-          </w14:shadow>
-          <w14:textOutline w14:w="0" w14:cap="flat" w14:cmpd="sng" w14:algn="ctr">
-            <w14:noFill/>
-            <w14:prstDash w14:val="solid"/>
-            <w14:round/>
-          </w14:textOutline>
-        </w:rPr>
-        <w:t xml:space="preserve"> </w:t>
-      </w:r>
-      <w:proofErr w:type="spellStart"/>
-      <w:r>
-        <w:rPr>
-          <w:rFonts w:ascii="Calibri Light" w:hAnsi="Calibri Light" w:cs="Calibri Light"/>
-          <w:b/>
-          <w:bCs/>
-          <w:sz w:val="26"/>
-          <w:szCs w:val="26"/>
-          <w:lang w:val="en"/>
-          <w14:shadow w14:blurRad="38100" w14:dist="19050" w14:dir="2700000" w14:sx="100000" w14:sy="100000" w14:kx="0" w14:ky="0" w14:algn="tl">
-            <w14:schemeClr w14:val="dk1">
-              <w14:alpha w14:val="60000"/>
-            </w14:schemeClr>
-          </w14:shadow>
-          <w14:textOutline w14:w="0" w14:cap="flat" w14:cmpd="sng" w14:algn="ctr">
-            <w14:noFill/>
-            <w14:prstDash w14:val="solid"/>
-            <w14:round/>
-          </w14:textOutline>
-        </w:rPr>
-        <w:t>korisnika</w:t>
-      </w:r>
-      <w:proofErr w:type="spellEnd"/>
+        <w:t>Prijava korisnika</w:t>
+      </w:r>
     </w:p>
     <w:p>
       <w:pPr>
@@ -5454,7 +3278,6 @@
           </w14:textOutline>
         </w:rPr>
       </w:pPr>
-      <w:proofErr w:type="spellStart"/>
       <w:r>
         <w:rPr>
           <w:rFonts w:ascii="Calibri Light" w:hAnsi="Calibri Light" w:cs="Calibri Light"/>
@@ -5474,9 +3297,8 @@
             <w14:round/>
           </w14:textOutline>
         </w:rPr>
-        <w:t>Brisanje</w:t>
-      </w:r>
-      <w:proofErr w:type="spellEnd"/>
+        <w:t xml:space="preserve">Brisanje </w:t>
+      </w:r>
       <w:r>
         <w:rPr>
           <w:rFonts w:ascii="Calibri Light" w:hAnsi="Calibri Light" w:cs="Calibri Light"/>
@@ -5496,31 +3318,8 @@
             <w14:round/>
           </w14:textOutline>
         </w:rPr>
-        <w:t xml:space="preserve"> </w:t>
-      </w:r>
-      <w:proofErr w:type="spellStart"/>
-      <w:r>
-        <w:rPr>
-          <w:rFonts w:ascii="Calibri Light" w:hAnsi="Calibri Light" w:cs="Calibri Light"/>
-          <w:b/>
-          <w:bCs/>
-          <w:sz w:val="26"/>
-          <w:szCs w:val="26"/>
-          <w:lang w:val="en"/>
-          <w14:shadow w14:blurRad="38100" w14:dist="19050" w14:dir="2700000" w14:sx="100000" w14:sy="100000" w14:kx="0" w14:ky="0" w14:algn="tl">
-            <w14:schemeClr w14:val="dk1">
-              <w14:alpha w14:val="60000"/>
-            </w14:schemeClr>
-          </w14:shadow>
-          <w14:textOutline w14:w="0" w14:cap="flat" w14:cmpd="sng" w14:algn="ctr">
-            <w14:noFill/>
-            <w14:prstDash w14:val="solid"/>
-            <w14:round/>
-          </w14:textOutline>
-        </w:rPr>
         <w:t>korisnika</w:t>
       </w:r>
-      <w:proofErr w:type="spellEnd"/>
     </w:p>
     <w:p>
       <w:pPr>
@@ -5621,7 +3420,6 @@
           </w14:textOutline>
         </w:rPr>
       </w:pPr>
-      <w:proofErr w:type="spellStart"/>
       <w:r>
         <w:rPr>
           <w:rFonts w:ascii="Calibri Light" w:hAnsi="Calibri Light" w:cs="Calibri Light"/>
@@ -5641,9 +3439,8 @@
             <w14:round/>
           </w14:textOutline>
         </w:rPr>
-        <w:t>Ažuriranje</w:t>
-      </w:r>
-      <w:proofErr w:type="spellEnd"/>
+        <w:t xml:space="preserve">Ažuriranje </w:t>
+      </w:r>
       <w:r>
         <w:rPr>
           <w:rFonts w:ascii="Calibri Light" w:hAnsi="Calibri Light" w:cs="Calibri Light"/>
@@ -5663,31 +3460,8 @@
             <w14:round/>
           </w14:textOutline>
         </w:rPr>
-        <w:t xml:space="preserve"> </w:t>
-      </w:r>
-      <w:proofErr w:type="spellStart"/>
-      <w:r>
-        <w:rPr>
-          <w:rFonts w:ascii="Calibri Light" w:hAnsi="Calibri Light" w:cs="Calibri Light"/>
-          <w:b/>
-          <w:bCs/>
-          <w:sz w:val="26"/>
-          <w:szCs w:val="26"/>
-          <w:lang w:val="en"/>
-          <w14:shadow w14:blurRad="38100" w14:dist="19050" w14:dir="2700000" w14:sx="100000" w14:sy="100000" w14:kx="0" w14:ky="0" w14:algn="tl">
-            <w14:schemeClr w14:val="dk1">
-              <w14:alpha w14:val="60000"/>
-            </w14:schemeClr>
-          </w14:shadow>
-          <w14:textOutline w14:w="0" w14:cap="flat" w14:cmpd="sng" w14:algn="ctr">
-            <w14:noFill/>
-            <w14:prstDash w14:val="solid"/>
-            <w14:round/>
-          </w14:textOutline>
-        </w:rPr>
         <w:t>korisnika</w:t>
       </w:r>
-      <w:proofErr w:type="spellEnd"/>
     </w:p>
     <w:p>
       <w:pPr>
@@ -5918,7 +3692,6 @@
           <w:lang w:val="en"/>
         </w:rPr>
       </w:pPr>
-      <w:proofErr w:type="spellStart"/>
       <w:r>
         <w:rPr>
           <w:rFonts w:ascii="Calibri Light" w:hAnsi="Calibri Light" w:cs="Calibri Light"/>
@@ -5934,7 +3707,6 @@
         <w:lastRenderedPageBreak/>
         <w:t>Autorizacija</w:t>
       </w:r>
-      <w:proofErr w:type="spellEnd"/>
     </w:p>
     <w:p>
       <w:pPr>
@@ -5976,150 +3748,74 @@
           <w:szCs w:val="24"/>
           <w:lang w:val="en"/>
         </w:rPr>
-        <w:t xml:space="preserve">Za </w:t>
-      </w:r>
-      <w:proofErr w:type="spellStart"/>
-      <w:r>
-        <w:rPr>
-          <w:rFonts w:ascii="Calibri Light" w:hAnsi="Calibri Light" w:cs="Calibri Light"/>
-          <w:b/>
-          <w:bCs/>
-          <w:sz w:val="24"/>
-          <w:szCs w:val="24"/>
-          <w:lang w:val="en"/>
-        </w:rPr>
-        <w:t>početak</w:t>
-      </w:r>
-      <w:proofErr w:type="spellEnd"/>
-      <w:r>
-        <w:rPr>
-          <w:rFonts w:ascii="Calibri Light" w:hAnsi="Calibri Light" w:cs="Calibri Light"/>
-          <w:b/>
-          <w:bCs/>
-          <w:sz w:val="24"/>
-          <w:szCs w:val="24"/>
-          <w:lang w:val="en"/>
+        <w:t>Za početak implementiramo autorizacioni model u bazi podataka:</w:t>
+      </w:r>
+    </w:p>
+    <w:p>
+      <w:pPr>
+        <w:pStyle w:val="ListParagraph"/>
+        <w:rPr>
+          <w:rFonts w:ascii="Calibri Light" w:hAnsi="Calibri Light" w:cs="Calibri Light"/>
+          <w:b/>
+          <w:bCs/>
+          <w:sz w:val="24"/>
+          <w:szCs w:val="24"/>
+        </w:rPr>
+      </w:pPr>
+    </w:p>
+    <w:p>
+      <w:pPr>
+        <w:ind w:left="460"/>
+      </w:pPr>
+      <w:r>
+        <w:t>Korisnik</w:t>
+      </w:r>
+      <w:r>
+        <w:rPr>
+          <w:spacing w:val="14"/>
         </w:rPr>
         <w:t xml:space="preserve"> </w:t>
       </w:r>
-      <w:proofErr w:type="spellStart"/>
-      <w:r>
-        <w:rPr>
-          <w:rFonts w:ascii="Calibri Light" w:hAnsi="Calibri Light" w:cs="Calibri Light"/>
-          <w:b/>
-          <w:bCs/>
-          <w:sz w:val="24"/>
-          <w:szCs w:val="24"/>
-          <w:lang w:val="en"/>
-        </w:rPr>
-        <w:t>implementiramo</w:t>
-      </w:r>
-      <w:proofErr w:type="spellEnd"/>
-      <w:r>
-        <w:rPr>
-          <w:rFonts w:ascii="Calibri Light" w:hAnsi="Calibri Light" w:cs="Calibri Light"/>
-          <w:b/>
-          <w:bCs/>
-          <w:sz w:val="24"/>
-          <w:szCs w:val="24"/>
-          <w:lang w:val="en"/>
+      <w:r>
+        <w:rPr>
+          <w:b/>
+        </w:rPr>
+        <w:t>tom</w:t>
+      </w:r>
+      <w:r>
+        <w:rPr>
+          <w:b/>
+          <w:spacing w:val="16"/>
         </w:rPr>
         <w:t xml:space="preserve"> </w:t>
       </w:r>
-      <w:proofErr w:type="spellStart"/>
-      <w:r>
-        <w:rPr>
-          <w:rFonts w:ascii="Calibri Light" w:hAnsi="Calibri Light" w:cs="Calibri Light"/>
-          <w:b/>
-          <w:bCs/>
-          <w:sz w:val="24"/>
-          <w:szCs w:val="24"/>
-          <w:lang w:val="en"/>
-        </w:rPr>
-        <w:t>autorizacioni</w:t>
-      </w:r>
-      <w:proofErr w:type="spellEnd"/>
-      <w:r>
-        <w:rPr>
-          <w:rFonts w:ascii="Calibri Light" w:hAnsi="Calibri Light" w:cs="Calibri Light"/>
-          <w:b/>
-          <w:bCs/>
-          <w:sz w:val="24"/>
-          <w:szCs w:val="24"/>
-          <w:lang w:val="en"/>
-        </w:rPr>
-        <w:t xml:space="preserve"> model u </w:t>
-      </w:r>
-      <w:proofErr w:type="spellStart"/>
-      <w:r>
-        <w:rPr>
-          <w:rFonts w:ascii="Calibri Light" w:hAnsi="Calibri Light" w:cs="Calibri Light"/>
-          <w:b/>
-          <w:bCs/>
-          <w:sz w:val="24"/>
-          <w:szCs w:val="24"/>
-          <w:lang w:val="en"/>
-        </w:rPr>
-        <w:t>bazi</w:t>
-      </w:r>
-      <w:proofErr w:type="spellEnd"/>
-      <w:r>
-        <w:rPr>
-          <w:rFonts w:ascii="Calibri Light" w:hAnsi="Calibri Light" w:cs="Calibri Light"/>
-          <w:b/>
-          <w:bCs/>
-          <w:sz w:val="24"/>
-          <w:szCs w:val="24"/>
-          <w:lang w:val="en"/>
+      <w:r>
+        <w:t>ima</w:t>
+      </w:r>
+      <w:r>
+        <w:rPr>
+          <w:spacing w:val="16"/>
         </w:rPr>
         <w:t xml:space="preserve"> </w:t>
       </w:r>
-      <w:proofErr w:type="spellStart"/>
-      <w:r>
-        <w:rPr>
-          <w:rFonts w:ascii="Calibri Light" w:hAnsi="Calibri Light" w:cs="Calibri Light"/>
-          <w:b/>
-          <w:bCs/>
-          <w:sz w:val="24"/>
-          <w:szCs w:val="24"/>
-          <w:lang w:val="en"/>
-        </w:rPr>
-        <w:t>podataka</w:t>
-      </w:r>
-      <w:proofErr w:type="spellEnd"/>
-      <w:r>
-        <w:rPr>
-          <w:rFonts w:ascii="Calibri Light" w:hAnsi="Calibri Light" w:cs="Calibri Light"/>
-          <w:b/>
-          <w:bCs/>
-          <w:sz w:val="24"/>
-          <w:szCs w:val="24"/>
-          <w:lang w:val="en"/>
-        </w:rPr>
-        <w:t>:</w:t>
-      </w:r>
-    </w:p>
-    <w:p>
-      <w:pPr>
-        <w:pStyle w:val="ListParagraph"/>
-        <w:rPr>
-          <w:rFonts w:ascii="Calibri Light" w:hAnsi="Calibri Light" w:cs="Calibri Light"/>
-          <w:b/>
-          <w:bCs/>
-          <w:sz w:val="24"/>
-          <w:szCs w:val="24"/>
-        </w:rPr>
-      </w:pPr>
-    </w:p>
-    <w:p>
-      <w:pPr>
-        <w:ind w:left="460"/>
-      </w:pPr>
-      <w:proofErr w:type="spellStart"/>
-      <w:r>
-        <w:t>Korisnik</w:t>
-      </w:r>
-      <w:proofErr w:type="spellEnd"/>
+      <w:r>
+        <w:t>rolu</w:t>
+      </w:r>
+      <w:r>
+        <w:rPr>
+          <w:spacing w:val="15"/>
+        </w:rPr>
+        <w:t xml:space="preserve"> </w:t>
+      </w:r>
+      <w:r>
+        <w:rPr>
+          <w:i/>
+        </w:rPr>
+        <w:t>ADMIN</w:t>
+      </w:r>
+      <w:r>
+        <w:t>,</w:t>
+      </w:r>
       <w:r>
         <w:rPr>
           <w:spacing w:val="14"/>
@@ -6130,7 +3826,7 @@
         <w:rPr>
           <w:b/>
         </w:rPr>
-        <w:t>tom</w:t>
+        <w:t>toelover</w:t>
       </w:r>
       <w:r>
         <w:rPr>
@@ -6139,63 +3835,9 @@
         </w:rPr>
         <w:t xml:space="preserve"> </w:t>
       </w:r>
-      <w:proofErr w:type="spellStart"/>
-      <w:r>
-        <w:t>ima</w:t>
-      </w:r>
-      <w:proofErr w:type="spellEnd"/>
-      <w:r>
-        <w:rPr>
-          <w:spacing w:val="16"/>
-        </w:rPr>
-        <w:t xml:space="preserve"> </w:t>
-      </w:r>
-      <w:proofErr w:type="spellStart"/>
       <w:r>
         <w:t>rolu</w:t>
       </w:r>
-      <w:proofErr w:type="spellEnd"/>
-      <w:r>
-        <w:rPr>
-          <w:spacing w:val="15"/>
-        </w:rPr>
-        <w:t xml:space="preserve"> </w:t>
-      </w:r>
-      <w:r>
-        <w:rPr>
-          <w:i/>
-        </w:rPr>
-        <w:t>ADMIN</w:t>
-      </w:r>
-      <w:r>
-        <w:t>,</w:t>
-      </w:r>
-      <w:r>
-        <w:rPr>
-          <w:spacing w:val="14"/>
-        </w:rPr>
-        <w:t xml:space="preserve"> </w:t>
-      </w:r>
-      <w:proofErr w:type="spellStart"/>
-      <w:r>
-        <w:rPr>
-          <w:b/>
-        </w:rPr>
-        <w:t>toelover</w:t>
-      </w:r>
-      <w:proofErr w:type="spellEnd"/>
-      <w:r>
-        <w:rPr>
-          <w:b/>
-          <w:spacing w:val="16"/>
-        </w:rPr>
-        <w:t xml:space="preserve"> </w:t>
-      </w:r>
-      <w:proofErr w:type="spellStart"/>
-      <w:r>
-        <w:t>rolu</w:t>
-      </w:r>
-      <w:proofErr w:type="spellEnd"/>
       <w:r>
         <w:rPr>
           <w:spacing w:val="15"/>
@@ -6215,36 +3857,30 @@
         </w:rPr>
         <w:t xml:space="preserve"> </w:t>
       </w:r>
-      <w:proofErr w:type="spellStart"/>
       <w:r>
         <w:t>i</w:t>
       </w:r>
-      <w:proofErr w:type="spellEnd"/>
       <w:r>
         <w:rPr>
           <w:spacing w:val="12"/>
         </w:rPr>
         <w:t xml:space="preserve"> </w:t>
       </w:r>
-      <w:proofErr w:type="spellStart"/>
       <w:r>
         <w:t>korisnici</w:t>
       </w:r>
-      <w:proofErr w:type="spellEnd"/>
       <w:r>
         <w:rPr>
           <w:spacing w:val="15"/>
         </w:rPr>
         <w:t xml:space="preserve"> </w:t>
       </w:r>
-      <w:proofErr w:type="spellStart"/>
       <w:r>
         <w:rPr>
           <w:b/>
         </w:rPr>
         <w:t>bruce</w:t>
       </w:r>
-      <w:proofErr w:type="spellEnd"/>
       <w:r>
         <w:rPr>
           <w:b/>
@@ -6252,11 +3888,9 @@
         </w:rPr>
         <w:t xml:space="preserve"> </w:t>
       </w:r>
-      <w:proofErr w:type="spellStart"/>
       <w:r>
         <w:t>i</w:t>
       </w:r>
-      <w:proofErr w:type="spellEnd"/>
       <w:r>
         <w:rPr>
           <w:spacing w:val="15"/>
@@ -6276,22 +3910,18 @@
         </w:rPr>
         <w:t xml:space="preserve"> </w:t>
       </w:r>
-      <w:proofErr w:type="spellStart"/>
       <w:r>
         <w:t>imaju</w:t>
       </w:r>
-      <w:proofErr w:type="spellEnd"/>
       <w:r>
         <w:rPr>
           <w:spacing w:val="14"/>
         </w:rPr>
         <w:t xml:space="preserve"> </w:t>
       </w:r>
-      <w:proofErr w:type="spellStart"/>
       <w:r>
         <w:t>rolu</w:t>
       </w:r>
-      <w:proofErr w:type="spellEnd"/>
       <w:r>
         <w:rPr>
           <w:spacing w:val="-46"/>
@@ -6453,65 +4083,14 @@
           <w:lang w:val="en"/>
         </w:rPr>
       </w:pPr>
-      <w:proofErr w:type="spellStart"/>
-      <w:r>
-        <w:rPr>
-          <w:rFonts w:ascii="Calibri Light" w:hAnsi="Calibri Light" w:cs="Calibri Light"/>
-          <w:sz w:val="24"/>
-          <w:szCs w:val="24"/>
-          <w:lang w:val="en"/>
-        </w:rPr>
-        <w:t>Iz</w:t>
-      </w:r>
-      <w:proofErr w:type="spellEnd"/>
-      <w:r>
-        <w:rPr>
-          <w:rFonts w:ascii="Calibri Light" w:hAnsi="Calibri Light" w:cs="Calibri Light"/>
-          <w:sz w:val="24"/>
-          <w:szCs w:val="24"/>
-          <w:lang w:val="en"/>
-        </w:rPr>
-        <w:t xml:space="preserve"> </w:t>
-      </w:r>
-      <w:proofErr w:type="spellStart"/>
-      <w:r>
-        <w:rPr>
-          <w:rFonts w:ascii="Calibri Light" w:hAnsi="Calibri Light" w:cs="Calibri Light"/>
-          <w:sz w:val="24"/>
-          <w:szCs w:val="24"/>
-          <w:lang w:val="en"/>
-        </w:rPr>
-        <w:t>matrice</w:t>
-      </w:r>
-      <w:proofErr w:type="spellEnd"/>
-      <w:r>
-        <w:rPr>
-          <w:rFonts w:ascii="Calibri Light" w:hAnsi="Calibri Light" w:cs="Calibri Light"/>
-          <w:sz w:val="24"/>
-          <w:szCs w:val="24"/>
-          <w:lang w:val="en"/>
-        </w:rPr>
-        <w:t xml:space="preserve"> </w:t>
-      </w:r>
-      <w:proofErr w:type="spellStart"/>
-      <w:r>
-        <w:rPr>
-          <w:rFonts w:ascii="Calibri Light" w:hAnsi="Calibri Light" w:cs="Calibri Light"/>
-          <w:sz w:val="24"/>
-          <w:szCs w:val="24"/>
-          <w:lang w:val="en"/>
-        </w:rPr>
-        <w:t>permisija</w:t>
-      </w:r>
-      <w:proofErr w:type="spellEnd"/>
-      <w:r>
-        <w:rPr>
-          <w:rFonts w:ascii="Calibri Light" w:hAnsi="Calibri Light" w:cs="Calibri Light"/>
-          <w:sz w:val="24"/>
-          <w:szCs w:val="24"/>
-          <w:lang w:val="en"/>
-        </w:rPr>
-        <w:t>:</w:t>
+      <w:r>
+        <w:rPr>
+          <w:rFonts w:ascii="Calibri Light" w:hAnsi="Calibri Light" w:cs="Calibri Light"/>
+          <w:sz w:val="24"/>
+          <w:szCs w:val="24"/>
+          <w:lang w:val="en"/>
+        </w:rPr>
+        <w:t>Iz matrice permisija:</w:t>
       </w:r>
     </w:p>
     <w:p>
@@ -6640,97 +4219,15 @@
           <w:lang w:val="en"/>
         </w:rPr>
       </w:pPr>
-      <w:proofErr w:type="spellStart"/>
-      <w:r>
-        <w:rPr>
-          <w:rFonts w:ascii="Calibri Light" w:hAnsi="Calibri Light" w:cs="Calibri Light"/>
-          <w:sz w:val="24"/>
-          <w:szCs w:val="24"/>
-          <w:lang w:val="en"/>
-        </w:rPr>
-        <w:t>Permisije</w:t>
-      </w:r>
-      <w:proofErr w:type="spellEnd"/>
-      <w:r>
-        <w:rPr>
-          <w:rFonts w:ascii="Calibri Light" w:hAnsi="Calibri Light" w:cs="Calibri Light"/>
-          <w:sz w:val="24"/>
-          <w:szCs w:val="24"/>
-          <w:lang w:val="en"/>
-        </w:rPr>
-        <w:t xml:space="preserve"> </w:t>
-      </w:r>
-      <w:proofErr w:type="spellStart"/>
-      <w:r>
-        <w:rPr>
-          <w:rFonts w:ascii="Calibri Light" w:hAnsi="Calibri Light" w:cs="Calibri Light"/>
-          <w:sz w:val="24"/>
-          <w:szCs w:val="24"/>
-          <w:lang w:val="en"/>
-        </w:rPr>
-        <w:t>su</w:t>
-      </w:r>
-      <w:proofErr w:type="spellEnd"/>
-      <w:r>
-        <w:rPr>
-          <w:rFonts w:ascii="Calibri Light" w:hAnsi="Calibri Light" w:cs="Calibri Light"/>
-          <w:sz w:val="24"/>
-          <w:szCs w:val="24"/>
-          <w:lang w:val="en"/>
-        </w:rPr>
-        <w:t xml:space="preserve"> u </w:t>
-      </w:r>
-      <w:proofErr w:type="spellStart"/>
-      <w:r>
-        <w:rPr>
-          <w:rFonts w:ascii="Calibri Light" w:hAnsi="Calibri Light" w:cs="Calibri Light"/>
-          <w:sz w:val="24"/>
-          <w:szCs w:val="24"/>
-          <w:lang w:val="en"/>
-        </w:rPr>
-        <w:t>projektu</w:t>
-      </w:r>
-      <w:proofErr w:type="spellEnd"/>
-      <w:r>
-        <w:rPr>
-          <w:rFonts w:ascii="Calibri Light" w:hAnsi="Calibri Light" w:cs="Calibri Light"/>
-          <w:sz w:val="24"/>
-          <w:szCs w:val="24"/>
-          <w:lang w:val="en"/>
-        </w:rPr>
-        <w:t xml:space="preserve"> </w:t>
-      </w:r>
-      <w:proofErr w:type="spellStart"/>
-      <w:r>
-        <w:rPr>
-          <w:rFonts w:ascii="Calibri Light" w:hAnsi="Calibri Light" w:cs="Calibri Light"/>
-          <w:sz w:val="24"/>
-          <w:szCs w:val="24"/>
-          <w:lang w:val="en"/>
-        </w:rPr>
-        <w:t>već</w:t>
-      </w:r>
-      <w:proofErr w:type="spellEnd"/>
-      <w:r>
-        <w:rPr>
-          <w:rFonts w:ascii="Calibri Light" w:hAnsi="Calibri Light" w:cs="Calibri Light"/>
-          <w:sz w:val="24"/>
-          <w:szCs w:val="24"/>
-          <w:lang w:val="en"/>
-        </w:rPr>
-        <w:t xml:space="preserve"> bile </w:t>
-      </w:r>
-      <w:proofErr w:type="spellStart"/>
-      <w:r>
-        <w:rPr>
-          <w:rFonts w:ascii="Calibri Light" w:hAnsi="Calibri Light" w:cs="Calibri Light"/>
-          <w:sz w:val="24"/>
-          <w:szCs w:val="24"/>
-          <w:lang w:val="en"/>
-        </w:rPr>
-        <w:t>učitane</w:t>
-      </w:r>
-      <w:proofErr w:type="spellEnd"/>
+      <w:r>
+        <w:rPr>
+          <w:rFonts w:ascii="Calibri Light" w:hAnsi="Calibri Light" w:cs="Calibri Light"/>
+          <w:sz w:val="24"/>
+          <w:szCs w:val="24"/>
+          <w:lang w:val="en"/>
+        </w:rPr>
+        <w:t>Permisije su u projektu već bile učitane</w:t>
+      </w:r>
     </w:p>
     <w:p>
       <w:pPr>
@@ -6767,117 +4264,8 @@
           <w:szCs w:val="24"/>
           <w:lang w:val="en"/>
         </w:rPr>
-        <w:t xml:space="preserve">Provera </w:t>
-      </w:r>
-      <w:proofErr w:type="spellStart"/>
-      <w:r>
-        <w:rPr>
-          <w:rFonts w:ascii="Calibri Light" w:hAnsi="Calibri Light" w:cs="Calibri Light"/>
-          <w:b/>
-          <w:bCs/>
-          <w:sz w:val="24"/>
-          <w:szCs w:val="24"/>
-          <w:lang w:val="en"/>
-        </w:rPr>
-        <w:t>permisija</w:t>
-      </w:r>
-      <w:proofErr w:type="spellEnd"/>
-      <w:r>
-        <w:rPr>
-          <w:rFonts w:ascii="Calibri Light" w:hAnsi="Calibri Light" w:cs="Calibri Light"/>
-          <w:b/>
-          <w:bCs/>
-          <w:sz w:val="24"/>
-          <w:szCs w:val="24"/>
-          <w:lang w:val="en"/>
-        </w:rPr>
-        <w:t xml:space="preserve"> </w:t>
-      </w:r>
-      <w:proofErr w:type="spellStart"/>
-      <w:r>
-        <w:rPr>
-          <w:rFonts w:ascii="Calibri Light" w:hAnsi="Calibri Light" w:cs="Calibri Light"/>
-          <w:b/>
-          <w:bCs/>
-          <w:sz w:val="24"/>
-          <w:szCs w:val="24"/>
-          <w:lang w:val="en"/>
-        </w:rPr>
-        <w:t>na</w:t>
-      </w:r>
-      <w:proofErr w:type="spellEnd"/>
-      <w:r>
-        <w:rPr>
-          <w:rFonts w:ascii="Calibri Light" w:hAnsi="Calibri Light" w:cs="Calibri Light"/>
-          <w:b/>
-          <w:bCs/>
-          <w:sz w:val="24"/>
-          <w:szCs w:val="24"/>
-          <w:lang w:val="en"/>
-        </w:rPr>
-        <w:t xml:space="preserve"> </w:t>
-      </w:r>
-      <w:proofErr w:type="spellStart"/>
-      <w:r>
-        <w:rPr>
-          <w:rFonts w:ascii="Calibri Light" w:hAnsi="Calibri Light" w:cs="Calibri Light"/>
-          <w:b/>
-          <w:bCs/>
-          <w:sz w:val="24"/>
-          <w:szCs w:val="24"/>
-          <w:lang w:val="en"/>
-        </w:rPr>
-        <w:t>frontendu</w:t>
-      </w:r>
-      <w:proofErr w:type="spellEnd"/>
-      <w:r>
-        <w:rPr>
-          <w:rFonts w:ascii="Calibri Light" w:hAnsi="Calibri Light" w:cs="Calibri Light"/>
-          <w:b/>
-          <w:bCs/>
-          <w:sz w:val="24"/>
-          <w:szCs w:val="24"/>
-          <w:lang w:val="en"/>
-        </w:rPr>
-        <w:t xml:space="preserve"> </w:t>
-      </w:r>
-      <w:proofErr w:type="spellStart"/>
-      <w:r>
-        <w:rPr>
-          <w:rFonts w:ascii="Calibri Light" w:hAnsi="Calibri Light" w:cs="Calibri Light"/>
-          <w:b/>
-          <w:bCs/>
-          <w:sz w:val="24"/>
-          <w:szCs w:val="24"/>
-          <w:lang w:val="en"/>
-        </w:rPr>
-        <w:t>i</w:t>
-      </w:r>
-      <w:proofErr w:type="spellEnd"/>
-      <w:r>
-        <w:rPr>
-          <w:rFonts w:ascii="Calibri Light" w:hAnsi="Calibri Light" w:cs="Calibri Light"/>
-          <w:b/>
-          <w:bCs/>
-          <w:sz w:val="24"/>
-          <w:szCs w:val="24"/>
-          <w:lang w:val="en"/>
-        </w:rPr>
-        <w:t xml:space="preserve"> </w:t>
-      </w:r>
-      <w:proofErr w:type="spellStart"/>
-      <w:r>
-        <w:rPr>
-          <w:rFonts w:ascii="Calibri Light" w:hAnsi="Calibri Light" w:cs="Calibri Light"/>
-          <w:b/>
-          <w:bCs/>
-          <w:sz w:val="24"/>
-          <w:szCs w:val="24"/>
-          <w:lang w:val="en"/>
-        </w:rPr>
-        <w:t>backendu</w:t>
-      </w:r>
-      <w:proofErr w:type="spellEnd"/>
+        <w:t>Provera permisija na frontendu i backendu</w:t>
+      </w:r>
     </w:p>
     <w:p>
       <w:pPr>
@@ -7188,390 +4576,7 @@
           <w:lang w:val="en"/>
         </w:rPr>
         <w:tab/>
-      </w:r>
-      <w:proofErr w:type="spellStart"/>
-      <w:r>
-        <w:rPr>
-          <w:rFonts w:ascii="Calibri Light" w:hAnsi="Calibri Light" w:cs="Calibri Light"/>
-          <w:i/>
-          <w:iCs/>
-          <w:sz w:val="24"/>
-          <w:szCs w:val="24"/>
-          <w:lang w:val="en"/>
-        </w:rPr>
-        <w:t>Ukidamo</w:t>
-      </w:r>
-      <w:proofErr w:type="spellEnd"/>
-      <w:r>
-        <w:rPr>
-          <w:rFonts w:ascii="Calibri Light" w:hAnsi="Calibri Light" w:cs="Calibri Light"/>
-          <w:i/>
-          <w:iCs/>
-          <w:sz w:val="24"/>
-          <w:szCs w:val="24"/>
-          <w:lang w:val="en"/>
-        </w:rPr>
-        <w:t xml:space="preserve"> </w:t>
-      </w:r>
-      <w:proofErr w:type="spellStart"/>
-      <w:r>
-        <w:rPr>
-          <w:rFonts w:ascii="Calibri Light" w:hAnsi="Calibri Light" w:cs="Calibri Light"/>
-          <w:i/>
-          <w:iCs/>
-          <w:sz w:val="24"/>
-          <w:szCs w:val="24"/>
-          <w:lang w:val="en"/>
-        </w:rPr>
-        <w:t>permisiju</w:t>
-      </w:r>
-      <w:proofErr w:type="spellEnd"/>
-      <w:r>
-        <w:rPr>
-          <w:rFonts w:ascii="Calibri Light" w:hAnsi="Calibri Light" w:cs="Calibri Light"/>
-          <w:i/>
-          <w:iCs/>
-          <w:sz w:val="24"/>
-          <w:szCs w:val="24"/>
-          <w:lang w:val="en"/>
-        </w:rPr>
-        <w:t xml:space="preserve"> da </w:t>
-      </w:r>
-      <w:proofErr w:type="spellStart"/>
-      <w:r>
-        <w:rPr>
-          <w:rFonts w:ascii="Calibri Light" w:hAnsi="Calibri Light" w:cs="Calibri Light"/>
-          <w:i/>
-          <w:iCs/>
-          <w:sz w:val="24"/>
-          <w:szCs w:val="24"/>
-          <w:lang w:val="en"/>
-        </w:rPr>
-        <w:t>bismo</w:t>
-      </w:r>
-      <w:proofErr w:type="spellEnd"/>
-      <w:r>
-        <w:rPr>
-          <w:rFonts w:ascii="Calibri Light" w:hAnsi="Calibri Light" w:cs="Calibri Light"/>
-          <w:i/>
-          <w:iCs/>
-          <w:sz w:val="24"/>
-          <w:szCs w:val="24"/>
-          <w:lang w:val="en"/>
-        </w:rPr>
-        <w:t xml:space="preserve"> </w:t>
-      </w:r>
-      <w:proofErr w:type="spellStart"/>
-      <w:r>
-        <w:rPr>
-          <w:rFonts w:ascii="Calibri Light" w:hAnsi="Calibri Light" w:cs="Calibri Light"/>
-          <w:i/>
-          <w:iCs/>
-          <w:sz w:val="24"/>
-          <w:szCs w:val="24"/>
-          <w:lang w:val="en"/>
-        </w:rPr>
-        <w:t>videli</w:t>
-      </w:r>
-      <w:proofErr w:type="spellEnd"/>
-      <w:r>
-        <w:rPr>
-          <w:rFonts w:ascii="Calibri Light" w:hAnsi="Calibri Light" w:cs="Calibri Light"/>
-          <w:i/>
-          <w:iCs/>
-          <w:sz w:val="24"/>
-          <w:szCs w:val="24"/>
-          <w:lang w:val="en"/>
-        </w:rPr>
-        <w:t xml:space="preserve"> </w:t>
-      </w:r>
-      <w:proofErr w:type="spellStart"/>
-      <w:r>
-        <w:rPr>
-          <w:rFonts w:ascii="Calibri Light" w:hAnsi="Calibri Light" w:cs="Calibri Light"/>
-          <w:i/>
-          <w:iCs/>
-          <w:sz w:val="24"/>
-          <w:szCs w:val="24"/>
-          <w:lang w:val="en"/>
-        </w:rPr>
-        <w:t>kako</w:t>
-      </w:r>
-      <w:proofErr w:type="spellEnd"/>
-      <w:r>
-        <w:rPr>
-          <w:rFonts w:ascii="Calibri Light" w:hAnsi="Calibri Light" w:cs="Calibri Light"/>
-          <w:i/>
-          <w:iCs/>
-          <w:sz w:val="24"/>
-          <w:szCs w:val="24"/>
-          <w:lang w:val="en"/>
-        </w:rPr>
-        <w:t xml:space="preserve"> bi </w:t>
-      </w:r>
-      <w:proofErr w:type="spellStart"/>
-      <w:r>
-        <w:rPr>
-          <w:rFonts w:ascii="Calibri Light" w:hAnsi="Calibri Light" w:cs="Calibri Light"/>
-          <w:i/>
-          <w:iCs/>
-          <w:sz w:val="24"/>
-          <w:szCs w:val="24"/>
-          <w:lang w:val="en"/>
-        </w:rPr>
-        <w:t>izgledao</w:t>
-      </w:r>
-      <w:proofErr w:type="spellEnd"/>
-      <w:r>
-        <w:rPr>
-          <w:rFonts w:ascii="Calibri Light" w:hAnsi="Calibri Light" w:cs="Calibri Light"/>
-          <w:i/>
-          <w:iCs/>
-          <w:sz w:val="24"/>
-          <w:szCs w:val="24"/>
-          <w:lang w:val="en"/>
-        </w:rPr>
-        <w:t xml:space="preserve"> </w:t>
-      </w:r>
-      <w:proofErr w:type="spellStart"/>
-      <w:r>
-        <w:rPr>
-          <w:rFonts w:ascii="Calibri Light" w:hAnsi="Calibri Light" w:cs="Calibri Light"/>
-          <w:i/>
-          <w:iCs/>
-          <w:sz w:val="24"/>
-          <w:szCs w:val="24"/>
-          <w:lang w:val="en"/>
-        </w:rPr>
-        <w:t>prikaz</w:t>
-      </w:r>
-      <w:proofErr w:type="spellEnd"/>
-      <w:r>
-        <w:rPr>
-          <w:rFonts w:ascii="Calibri Light" w:hAnsi="Calibri Light" w:cs="Calibri Light"/>
-          <w:i/>
-          <w:iCs/>
-          <w:sz w:val="24"/>
-          <w:szCs w:val="24"/>
-          <w:lang w:val="en"/>
-        </w:rPr>
-        <w:t xml:space="preserve"> </w:t>
-      </w:r>
-      <w:proofErr w:type="spellStart"/>
-      <w:r>
-        <w:rPr>
-          <w:rFonts w:ascii="Calibri Light" w:hAnsi="Calibri Light" w:cs="Calibri Light"/>
-          <w:i/>
-          <w:iCs/>
-          <w:sz w:val="24"/>
-          <w:szCs w:val="24"/>
-          <w:lang w:val="en"/>
-        </w:rPr>
-        <w:t>stranice</w:t>
-      </w:r>
-      <w:proofErr w:type="spellEnd"/>
-      <w:r>
-        <w:rPr>
-          <w:rFonts w:ascii="Calibri Light" w:hAnsi="Calibri Light" w:cs="Calibri Light"/>
-          <w:i/>
-          <w:iCs/>
-          <w:sz w:val="24"/>
-          <w:szCs w:val="24"/>
-          <w:lang w:val="en"/>
-        </w:rPr>
-        <w:t xml:space="preserve"> za </w:t>
-      </w:r>
-      <w:proofErr w:type="spellStart"/>
-      <w:r>
-        <w:rPr>
-          <w:rFonts w:ascii="Calibri Light" w:hAnsi="Calibri Light" w:cs="Calibri Light"/>
-          <w:i/>
-          <w:iCs/>
-          <w:sz w:val="24"/>
-          <w:szCs w:val="24"/>
-          <w:lang w:val="en"/>
-        </w:rPr>
-        <w:t>eventualno</w:t>
-      </w:r>
-      <w:proofErr w:type="spellEnd"/>
-      <w:r>
-        <w:rPr>
-          <w:rFonts w:ascii="Calibri Light" w:hAnsi="Calibri Light" w:cs="Calibri Light"/>
-          <w:i/>
-          <w:iCs/>
-          <w:sz w:val="24"/>
-          <w:szCs w:val="24"/>
-          <w:lang w:val="en"/>
-        </w:rPr>
-        <w:t xml:space="preserve"> </w:t>
-      </w:r>
-      <w:proofErr w:type="spellStart"/>
-      <w:r>
-        <w:rPr>
-          <w:rFonts w:ascii="Calibri Light" w:hAnsi="Calibri Light" w:cs="Calibri Light"/>
-          <w:i/>
-          <w:iCs/>
-          <w:sz w:val="24"/>
-          <w:szCs w:val="24"/>
-          <w:lang w:val="en"/>
-        </w:rPr>
-        <w:t>novu</w:t>
-      </w:r>
-      <w:proofErr w:type="spellEnd"/>
-      <w:r>
-        <w:rPr>
-          <w:rFonts w:ascii="Calibri Light" w:hAnsi="Calibri Light" w:cs="Calibri Light"/>
-          <w:i/>
-          <w:iCs/>
-          <w:sz w:val="24"/>
-          <w:szCs w:val="24"/>
-          <w:lang w:val="en"/>
-        </w:rPr>
-        <w:t xml:space="preserve"> </w:t>
-      </w:r>
-      <w:proofErr w:type="spellStart"/>
-      <w:r>
-        <w:rPr>
-          <w:rFonts w:ascii="Calibri Light" w:hAnsi="Calibri Light" w:cs="Calibri Light"/>
-          <w:i/>
-          <w:iCs/>
-          <w:sz w:val="24"/>
-          <w:szCs w:val="24"/>
-          <w:lang w:val="en"/>
-        </w:rPr>
-        <w:t>rolu</w:t>
-      </w:r>
-      <w:proofErr w:type="spellEnd"/>
-      <w:r>
-        <w:rPr>
-          <w:rFonts w:ascii="Calibri Light" w:hAnsi="Calibri Light" w:cs="Calibri Light"/>
-          <w:i/>
-          <w:iCs/>
-          <w:sz w:val="24"/>
-          <w:szCs w:val="24"/>
-          <w:lang w:val="en"/>
-        </w:rPr>
-        <w:t xml:space="preserve"> </w:t>
-      </w:r>
-      <w:proofErr w:type="spellStart"/>
-      <w:r>
-        <w:rPr>
-          <w:rFonts w:ascii="Calibri Light" w:hAnsi="Calibri Light" w:cs="Calibri Light"/>
-          <w:i/>
-          <w:iCs/>
-          <w:sz w:val="24"/>
-          <w:szCs w:val="24"/>
-          <w:lang w:val="en"/>
-        </w:rPr>
-        <w:t>koju</w:t>
-      </w:r>
-      <w:proofErr w:type="spellEnd"/>
-      <w:r>
-        <w:rPr>
-          <w:rFonts w:ascii="Calibri Light" w:hAnsi="Calibri Light" w:cs="Calibri Light"/>
-          <w:i/>
-          <w:iCs/>
-          <w:sz w:val="24"/>
-          <w:szCs w:val="24"/>
-          <w:lang w:val="en"/>
-        </w:rPr>
-        <w:t xml:space="preserve"> ne bi </w:t>
-      </w:r>
-      <w:proofErr w:type="spellStart"/>
-      <w:r>
-        <w:rPr>
-          <w:rFonts w:ascii="Calibri Light" w:hAnsi="Calibri Light" w:cs="Calibri Light"/>
-          <w:i/>
-          <w:iCs/>
-          <w:sz w:val="24"/>
-          <w:szCs w:val="24"/>
-          <w:lang w:val="en"/>
-        </w:rPr>
-        <w:t>imala</w:t>
-      </w:r>
-      <w:proofErr w:type="spellEnd"/>
-      <w:r>
-        <w:rPr>
-          <w:rFonts w:ascii="Calibri Light" w:hAnsi="Calibri Light" w:cs="Calibri Light"/>
-          <w:i/>
-          <w:iCs/>
-          <w:sz w:val="24"/>
-          <w:szCs w:val="24"/>
-          <w:lang w:val="en"/>
-        </w:rPr>
-        <w:t xml:space="preserve"> </w:t>
-      </w:r>
-      <w:proofErr w:type="spellStart"/>
-      <w:r>
-        <w:rPr>
-          <w:rFonts w:ascii="Calibri Light" w:hAnsi="Calibri Light" w:cs="Calibri Light"/>
-          <w:i/>
-          <w:iCs/>
-          <w:sz w:val="24"/>
-          <w:szCs w:val="24"/>
-          <w:lang w:val="en"/>
-        </w:rPr>
-        <w:t>permisiju</w:t>
-      </w:r>
-      <w:proofErr w:type="spellEnd"/>
-      <w:r>
-        <w:rPr>
-          <w:rFonts w:ascii="Calibri Light" w:hAnsi="Calibri Light" w:cs="Calibri Light"/>
-          <w:i/>
-          <w:iCs/>
-          <w:sz w:val="24"/>
-          <w:szCs w:val="24"/>
-          <w:lang w:val="en"/>
-        </w:rPr>
-        <w:t xml:space="preserve"> </w:t>
-      </w:r>
-      <w:proofErr w:type="spellStart"/>
-      <w:r>
-        <w:rPr>
-          <w:rFonts w:ascii="Calibri Light" w:hAnsi="Calibri Light" w:cs="Calibri Light"/>
-          <w:i/>
-          <w:iCs/>
-          <w:sz w:val="24"/>
-          <w:szCs w:val="24"/>
-          <w:lang w:val="en"/>
-        </w:rPr>
-        <w:t>dodavanja</w:t>
-      </w:r>
-      <w:proofErr w:type="spellEnd"/>
-      <w:r>
-        <w:rPr>
-          <w:rFonts w:ascii="Calibri Light" w:hAnsi="Calibri Light" w:cs="Calibri Light"/>
-          <w:i/>
-          <w:iCs/>
-          <w:sz w:val="24"/>
-          <w:szCs w:val="24"/>
-          <w:lang w:val="en"/>
-        </w:rPr>
-        <w:t xml:space="preserve"> </w:t>
-      </w:r>
-      <w:proofErr w:type="spellStart"/>
-      <w:r>
-        <w:rPr>
-          <w:rFonts w:ascii="Calibri Light" w:hAnsi="Calibri Light" w:cs="Calibri Light"/>
-          <w:i/>
-          <w:iCs/>
-          <w:sz w:val="24"/>
-          <w:szCs w:val="24"/>
-          <w:lang w:val="en"/>
-        </w:rPr>
-        <w:t>komentara</w:t>
-      </w:r>
-      <w:proofErr w:type="spellEnd"/>
-      <w:r>
-        <w:rPr>
-          <w:rFonts w:ascii="Calibri Light" w:hAnsi="Calibri Light" w:cs="Calibri Light"/>
-          <w:i/>
-          <w:iCs/>
-          <w:sz w:val="24"/>
-          <w:szCs w:val="24"/>
-          <w:lang w:val="en"/>
-        </w:rPr>
-        <w:t>:</w:t>
+        <w:t>Ukidamo permisiju da bismo videli kako bi izgledao prikaz stranice za eventualno novu rolu koju ne bi imala permisiju dodavanja komentara:</w:t>
       </w:r>
     </w:p>
     <w:p>
@@ -7739,7 +4744,6 @@
           <w:lang w:val="sr-Latn-RS"/>
         </w:rPr>
       </w:pPr>
-      <w:proofErr w:type="spellStart"/>
       <w:r>
         <w:rPr>
           <w:rFonts w:ascii="Calibri Light" w:hAnsi="Calibri Light" w:cs="Calibri Light"/>
@@ -7751,7 +4755,6 @@
         </w:rPr>
         <w:t>Usp</w:t>
       </w:r>
-      <w:proofErr w:type="spellEnd"/>
       <w:r>
         <w:rPr>
           <w:rFonts w:ascii="Calibri Light" w:hAnsi="Calibri Light" w:cs="Calibri Light"/>
@@ -8391,35 +5394,12 @@
     </w:p>
     <w:p>
       <w:pPr>
-        <w:ind w:left="360"/>
-        <w:rPr>
-          <w:rFonts w:ascii="Calibri Light" w:hAnsi="Calibri Light" w:cs="Calibri Light"/>
-          <w:sz w:val="24"/>
-          <w:szCs w:val="24"/>
-          <w:lang w:val="en"/>
-        </w:rPr>
-      </w:pPr>
-    </w:p>
-    <w:p>
-      <w:pPr>
-        <w:spacing w:before="200" w:after="0" w:line="240" w:lineRule="auto"/>
-        <w:textAlignment w:val="baseline"/>
-        <w:rPr>
-          <w:rFonts w:ascii="Calibri" w:eastAsia="Times New Roman" w:hAnsi="Calibri" w:cs="Calibri"/>
-          <w:color w:val="000000"/>
-          <w:sz w:val="16"/>
-          <w:szCs w:val="16"/>
-        </w:rPr>
-      </w:pPr>
-    </w:p>
-    <w:p>
-      <w:pPr>
         <w:rPr>
           <w:rFonts w:ascii="Calibri Light" w:hAnsi="Calibri Light" w:cs="Calibri Light"/>
           <w:color w:val="4472C4" w:themeColor="accent1"/>
           <w:sz w:val="26"/>
           <w:szCs w:val="26"/>
-          <w:lang w:val="en"/>
+          <w:lang w:val="sr-Latn-RS"/>
           <w14:shadow w14:blurRad="38100" w14:dist="19050" w14:dir="2700000" w14:sx="100000" w14:sy="100000" w14:kx="0" w14:ky="0" w14:algn="tl">
             <w14:schemeClr w14:val="dk1">
               <w14:alpha w14:val="60000"/>
@@ -8432,27 +5412,24 @@
           </w14:textOutline>
         </w:rPr>
       </w:pPr>
-    </w:p>
-    <w:p>
-      <w:pPr>
-        <w:rPr>
-          <w:rFonts w:ascii="Calibri Light" w:hAnsi="Calibri Light" w:cs="Calibri Light"/>
-          <w:color w:val="4472C4" w:themeColor="accent1"/>
-          <w:sz w:val="26"/>
-          <w:szCs w:val="26"/>
-          <w:lang w:val="en"/>
-          <w14:shadow w14:blurRad="38100" w14:dist="19050" w14:dir="2700000" w14:sx="100000" w14:sy="100000" w14:kx="0" w14:ky="0" w14:algn="tl">
-            <w14:schemeClr w14:val="dk1">
-              <w14:alpha w14:val="60000"/>
-            </w14:schemeClr>
-          </w14:shadow>
-          <w14:textOutline w14:w="0" w14:cap="flat" w14:cmpd="sng" w14:algn="ctr">
-            <w14:noFill/>
-            <w14:prstDash w14:val="solid"/>
-            <w14:round/>
-          </w14:textOutline>
-        </w:rPr>
-      </w:pPr>
+      <w:r>
+        <w:rPr>
+          <w:rFonts w:ascii="Calibri Light" w:hAnsi="Calibri Light" w:cs="Calibri Light"/>
+          <w:sz w:val="24"/>
+          <w:szCs w:val="24"/>
+          <w:lang w:val="en"/>
+        </w:rPr>
+        <w:t>Sli</w:t>
+      </w:r>
+      <w:r>
+        <w:rPr>
+          <w:rFonts w:ascii="Calibri Light" w:hAnsi="Calibri Light" w:cs="Calibri Light"/>
+          <w:sz w:val="24"/>
+          <w:szCs w:val="24"/>
+          <w:lang w:val="sr-Latn-RS"/>
+        </w:rPr>
+        <w:t>čno i za ostale...</w:t>
+      </w:r>
     </w:p>
     <w:p>
       <w:pPr>
@@ -9162,14 +6139,12 @@
   </w:num>
   <w:num w:numId="4">
     <w:abstractNumId w:val="3"/>
-    <w:lvlOverride w:ilvl="0"/>
   </w:num>
   <w:num w:numId="5">
     <w:abstractNumId w:val="2"/>
   </w:num>
   <w:num w:numId="6">
     <w:abstractNumId w:val="2"/>
-    <w:lvlOverride w:ilvl="0"/>
   </w:num>
   <w:num w:numId="7">
     <w:abstractNumId w:val="4"/>

</xml_diff>